<commit_message>
Project Report Second Commit
</commit_message>
<xml_diff>
--- a/ETL_Project_report.docx
+++ b/ETL_Project_report.docx
@@ -57,79 +57,6 @@
           <w:rFonts w:ascii="Courier New" w:hAnsi="Courier New" w:cs="Courier New"/>
         </w:rPr>
       </w:pPr>
-    </w:p>
-    <w:p>
-      <w:pPr>
-        <w:autoSpaceDE w:val="0"/>
-        <w:autoSpaceDN w:val="0"/>
-        <w:adjustRightInd w:val="0"/>
-        <w:spacing w:before="0" w:line="240" w:lineRule="auto"/>
-        <w:rPr>
-          <w:rFonts w:ascii="Courier New" w:hAnsi="Courier New" w:cs="Courier New"/>
-        </w:rPr>
-      </w:pPr>
-    </w:p>
-    <w:p>
-      <w:pPr>
-        <w:autoSpaceDE w:val="0"/>
-        <w:autoSpaceDN w:val="0"/>
-        <w:adjustRightInd w:val="0"/>
-        <w:spacing w:before="0" w:line="240" w:lineRule="auto"/>
-        <w:rPr>
-          <w:rFonts w:ascii="Courier New" w:hAnsi="Courier New" w:cs="Courier New"/>
-        </w:rPr>
-      </w:pPr>
-      <w:r>
-        <w:rPr>
-          <w:rFonts w:ascii="Courier New" w:hAnsi="Courier New" w:cs="Courier New"/>
-        </w:rPr>
-        <w:t>Blah blah blah</w:t>
-      </w:r>
-    </w:p>
-    <w:p>
-      <w:pPr>
-        <w:autoSpaceDE w:val="0"/>
-        <w:autoSpaceDN w:val="0"/>
-        <w:adjustRightInd w:val="0"/>
-        <w:spacing w:before="0" w:line="240" w:lineRule="auto"/>
-        <w:rPr>
-          <w:rFonts w:ascii="Courier New" w:hAnsi="Courier New" w:cs="Courier New"/>
-        </w:rPr>
-      </w:pPr>
-      <w:r>
-        <w:rPr>
-          <w:rFonts w:ascii="Courier New" w:hAnsi="Courier New" w:cs="Courier New"/>
-        </w:rPr>
-        <w:t>Blah blah blah</w:t>
-      </w:r>
-    </w:p>
-    <w:p>
-      <w:pPr>
-        <w:pStyle w:val="Heading1"/>
-      </w:pPr>
-      <w:r>
-        <w:t>Transform : What data transformation  was required</w:t>
-      </w:r>
-    </w:p>
-    <w:p>
-      <w:pPr>
-        <w:pStyle w:val="ListBullet"/>
-        <w:numPr>
-          <w:ilvl w:val="0"/>
-          <w:numId w:val="2"/>
-        </w:numPr>
-      </w:pPr>
-      <w:r>
-        <w:t>Blah blah blah</w:t>
-      </w:r>
-    </w:p>
-    <w:p>
-      <w:pPr>
-        <w:pStyle w:val="Heading1"/>
-      </w:pPr>
-      <w:r>
-        <w:t>LOAD : DATABASE CONNECTIONS, AND CHOICE OF DATBASE</w:t>
-      </w:r>
     </w:p>
     <w:p>
       <w:pPr>
@@ -139,153 +66,441 @@
           <w:numId w:val="0"/>
         </w:numPr>
         <w:ind w:left="216" w:hanging="216"/>
+        <w:rPr>
+          <w:rFonts w:cstheme="minorHAnsi"/>
+          <w:sz w:val="24"/>
+          <w:szCs w:val="24"/>
+        </w:rPr>
       </w:pPr>
       <w:r>
-        <w:t>BLAH BLAH BLAH HHHHHHHHHHHHHHHHHHHH</w:t>
+        <w:rPr>
+          <w:rFonts w:cstheme="minorHAnsi"/>
+          <w:sz w:val="24"/>
+          <w:szCs w:val="24"/>
+        </w:rPr>
+        <w:t>We used three different data sources for our Project.</w:t>
       </w:r>
     </w:p>
     <w:p>
       <w:pPr>
-        <w:pStyle w:val="Heading2"/>
-      </w:pPr>
-      <w:sdt>
-        <w:sdtPr>
-          <w:alias w:val="Heading 2:"/>
-          <w:tag w:val="Heading 2:"/>
-          <w:id w:val="-1735856277"/>
-          <w:placeholder>
-            <w:docPart w:val="4371247BB664403FB77EDA03C6ED8C54"/>
-          </w:placeholder>
-          <w:temporary/>
-          <w:showingPlcHdr/>
-          <w15:appearance w15:val="hidden"/>
-        </w:sdtPr>
-        <w:sdtEndPr/>
-        <w:sdtContent>
-          <w:bookmarkStart w:id="0" w:name="_Toc316914651"/>
-          <w:bookmarkStart w:id="1" w:name="_Toc316916021"/>
-          <w:bookmarkStart w:id="2" w:name="_Toc316919854"/>
-          <w:bookmarkStart w:id="3" w:name="_Toc318188229"/>
-          <w:bookmarkStart w:id="4" w:name="_Toc318188329"/>
-          <w:bookmarkStart w:id="5" w:name="_Toc318189314"/>
-          <w:bookmarkStart w:id="6" w:name="_Toc321147013"/>
-          <w:bookmarkStart w:id="7" w:name="_Toc321147151"/>
-          <w:r>
-            <w:t>Give It That Finishing Touch</w:t>
-          </w:r>
-          <w:bookmarkEnd w:id="0"/>
-          <w:bookmarkEnd w:id="1"/>
-          <w:bookmarkEnd w:id="2"/>
-          <w:bookmarkEnd w:id="3"/>
-          <w:bookmarkEnd w:id="4"/>
-          <w:bookmarkEnd w:id="5"/>
-          <w:bookmarkEnd w:id="6"/>
-          <w:bookmarkEnd w:id="7"/>
-        </w:sdtContent>
-      </w:sdt>
+        <w:pStyle w:val="NormalWeb"/>
+        <w:numPr>
+          <w:ilvl w:val="3"/>
+          <w:numId w:val="16"/>
+        </w:numPr>
+        <w:tabs>
+          <w:tab w:val="clear" w:pos="2880"/>
+          <w:tab w:val="num" w:pos="360"/>
+        </w:tabs>
+        <w:spacing w:before="240" w:beforeAutospacing="0" w:after="240" w:afterAutospacing="0"/>
+        <w:ind w:left="360"/>
+        <w:textAlignment w:val="baseline"/>
+        <w:rPr>
+          <w:rFonts w:asciiTheme="minorHAnsi" w:hAnsiTheme="minorHAnsi" w:cstheme="minorHAnsi"/>
+          <w:color w:val="1155CC"/>
+        </w:rPr>
+      </w:pPr>
+      <w:r>
+        <w:rPr>
+          <w:rFonts w:asciiTheme="minorHAnsi" w:hAnsiTheme="minorHAnsi" w:cstheme="minorHAnsi"/>
+        </w:rPr>
+        <w:t xml:space="preserve">Data Source#1 </w:t>
+      </w:r>
+      <w:hyperlink r:id="rId7" w:history="1">
+        <w:r>
+          <w:rPr>
+            <w:rFonts w:asciiTheme="minorHAnsi" w:hAnsiTheme="minorHAnsi" w:cstheme="minorHAnsi"/>
+            <w:color w:val="1155CC"/>
+            <w:u w:val="single"/>
+          </w:rPr>
+          <w:t>https://www.kaggle.com/londeen/world-</w:t>
+        </w:r>
+        <w:r>
+          <w:rPr>
+            <w:rFonts w:asciiTheme="minorHAnsi" w:hAnsiTheme="minorHAnsi" w:cstheme="minorHAnsi"/>
+            <w:color w:val="1155CC"/>
+            <w:u w:val="single"/>
+          </w:rPr>
+          <w:t>happiness-report-2020</w:t>
+        </w:r>
+      </w:hyperlink>
     </w:p>
     <w:p>
+      <w:pPr>
+        <w:pStyle w:val="NormalWeb"/>
+        <w:numPr>
+          <w:ilvl w:val="3"/>
+          <w:numId w:val="17"/>
+        </w:numPr>
+        <w:tabs>
+          <w:tab w:val="clear" w:pos="2880"/>
+          <w:tab w:val="num" w:pos="360"/>
+        </w:tabs>
+        <w:spacing w:before="240" w:beforeAutospacing="0" w:after="240" w:afterAutospacing="0"/>
+        <w:ind w:left="360"/>
+        <w:textAlignment w:val="baseline"/>
+        <w:rPr>
+          <w:rFonts w:asciiTheme="minorHAnsi" w:hAnsiTheme="minorHAnsi" w:cstheme="minorHAnsi"/>
+          <w:color w:val="1155CC"/>
+        </w:rPr>
+      </w:pPr>
       <w:r>
-        <w:t>BLAH</w:t>
+        <w:rPr>
+          <w:rFonts w:asciiTheme="minorHAnsi" w:hAnsiTheme="minorHAnsi" w:cstheme="minorHAnsi"/>
+        </w:rPr>
+        <w:t xml:space="preserve">Data Source#2 </w:t>
+      </w:r>
+      <w:hyperlink r:id="rId8" w:history="1">
+        <w:r>
+          <w:rPr>
+            <w:rFonts w:asciiTheme="minorHAnsi" w:hAnsiTheme="minorHAnsi" w:cstheme="minorHAnsi"/>
+            <w:color w:val="1155CC"/>
+            <w:u w:val="single"/>
+          </w:rPr>
+          <w:t>https://www.worldometers.info/world-population/population-by-country/</w:t>
+        </w:r>
+      </w:hyperlink>
+    </w:p>
+    <w:p>
+      <w:pPr>
+        <w:pStyle w:val="NormalWeb"/>
+        <w:numPr>
+          <w:ilvl w:val="3"/>
+          <w:numId w:val="18"/>
+        </w:numPr>
+        <w:tabs>
+          <w:tab w:val="clear" w:pos="2880"/>
+          <w:tab w:val="num" w:pos="360"/>
+        </w:tabs>
+        <w:spacing w:before="240" w:beforeAutospacing="0" w:after="240" w:afterAutospacing="0"/>
+        <w:ind w:left="360"/>
+        <w:textAlignment w:val="baseline"/>
+        <w:rPr>
+          <w:rFonts w:asciiTheme="minorHAnsi" w:hAnsiTheme="minorHAnsi" w:cstheme="minorHAnsi"/>
+          <w:color w:val="000000"/>
+        </w:rPr>
+      </w:pPr>
+      <w:r>
+        <w:rPr>
+          <w:rFonts w:asciiTheme="minorHAnsi" w:hAnsiTheme="minorHAnsi" w:cstheme="minorHAnsi"/>
+        </w:rPr>
+        <w:t xml:space="preserve">Data Source#3 </w:t>
+      </w:r>
+      <w:hyperlink r:id="rId9" w:history="1">
+        <w:r>
+          <w:rPr>
+            <w:rStyle w:val="Hyperlink"/>
+            <w:rFonts w:asciiTheme="minorHAnsi" w:hAnsiTheme="minorHAnsi" w:cstheme="minorHAnsi"/>
+          </w:rPr>
+          <w:t>https://www.worldometers.info/demographics/life-expectancy/#countries-ranked-by-life-expectancy</w:t>
+        </w:r>
+      </w:hyperlink>
+    </w:p>
+    <w:p>
+      <w:pPr>
+        <w:pStyle w:val="ListBullet"/>
+        <w:numPr>
+          <w:ilvl w:val="0"/>
+          <w:numId w:val="2"/>
+        </w:numPr>
+        <w:rPr>
+          <w:sz w:val="24"/>
+          <w:szCs w:val="24"/>
+        </w:rPr>
+      </w:pPr>
+      <w:r>
+        <w:rPr>
+          <w:sz w:val="24"/>
+          <w:szCs w:val="24"/>
+        </w:rPr>
+        <w:t xml:space="preserve">Python’s </w:t>
+      </w:r>
+      <w:r>
+        <w:rPr>
+          <w:sz w:val="24"/>
+          <w:szCs w:val="24"/>
+        </w:rPr>
+        <w:t>BeautifulSoup</w:t>
+      </w:r>
+      <w:r>
+        <w:rPr>
+          <w:sz w:val="24"/>
+          <w:szCs w:val="24"/>
+        </w:rPr>
+        <w:t xml:space="preserve"> library was used to</w:t>
+      </w:r>
+      <w:r>
+        <w:rPr>
+          <w:sz w:val="24"/>
+          <w:szCs w:val="24"/>
+        </w:rPr>
+        <w:t xml:space="preserve"> pull data out of the </w:t>
+      </w:r>
+      <w:r>
+        <w:rPr>
+          <w:sz w:val="24"/>
+          <w:szCs w:val="24"/>
+        </w:rPr>
+        <w:t>websites. The websites were parsed to navigate a</w:t>
+      </w:r>
+      <w:r>
+        <w:rPr>
+          <w:sz w:val="24"/>
+          <w:szCs w:val="24"/>
+        </w:rPr>
+        <w:t>nd fetch the tables , which were later</w:t>
+      </w:r>
+      <w:r>
+        <w:rPr>
+          <w:sz w:val="24"/>
+          <w:szCs w:val="24"/>
+        </w:rPr>
+        <w:t>-</w:t>
+      </w:r>
+      <w:r>
+        <w:rPr>
+          <w:sz w:val="24"/>
+          <w:szCs w:val="24"/>
+        </w:rPr>
+        <w:t>on converted to dataframes.</w:t>
+      </w:r>
+      <w:r>
+        <w:rPr>
+          <w:sz w:val="24"/>
+          <w:szCs w:val="24"/>
+        </w:rPr>
+        <w:t xml:space="preserve"> </w:t>
       </w:r>
     </w:p>
     <w:p>
       <w:pPr>
-        <w:pStyle w:val="Heading3"/>
-      </w:pPr>
-      <w:sdt>
-        <w:sdtPr>
-          <w:alias w:val="Heading 3:"/>
-          <w:tag w:val="Heading 3:"/>
-          <w:id w:val="445515506"/>
-          <w:placeholder>
-            <w:docPart w:val="7FF2FCE1BF224345BD913D4F40060715"/>
-          </w:placeholder>
-          <w:temporary/>
-          <w:showingPlcHdr/>
-          <w15:appearance w15:val="hidden"/>
-        </w:sdtPr>
-        <w:sdtEndPr/>
-        <w:sdtContent>
-          <w:bookmarkStart w:id="8" w:name="_Toc315875746"/>
-          <w:bookmarkStart w:id="9" w:name="_Toc316914652"/>
-          <w:bookmarkStart w:id="10" w:name="_Toc316916022"/>
-          <w:bookmarkStart w:id="11" w:name="_Toc316919855"/>
-          <w:bookmarkStart w:id="12" w:name="_Toc318188230"/>
-          <w:bookmarkStart w:id="13" w:name="_Toc318188330"/>
-          <w:bookmarkStart w:id="14" w:name="_Toc318189315"/>
-          <w:bookmarkStart w:id="15" w:name="_Toc321147014"/>
-          <w:bookmarkStart w:id="16" w:name="_Toc321147152"/>
-          <w:r>
-            <w:t>Add a Table of Contents</w:t>
-          </w:r>
-          <w:bookmarkEnd w:id="8"/>
-          <w:bookmarkEnd w:id="9"/>
-          <w:bookmarkEnd w:id="10"/>
-          <w:bookmarkEnd w:id="11"/>
-          <w:bookmarkEnd w:id="12"/>
-          <w:bookmarkEnd w:id="13"/>
-          <w:bookmarkEnd w:id="14"/>
-          <w:bookmarkEnd w:id="15"/>
-          <w:bookmarkEnd w:id="16"/>
-        </w:sdtContent>
-      </w:sdt>
+        <w:autoSpaceDE w:val="0"/>
+        <w:autoSpaceDN w:val="0"/>
+        <w:adjustRightInd w:val="0"/>
+        <w:spacing w:before="0" w:line="240" w:lineRule="auto"/>
+        <w:rPr>
+          <w:rFonts w:ascii="Courier New" w:hAnsi="Courier New" w:cs="Courier New"/>
+        </w:rPr>
+      </w:pPr>
     </w:p>
     <w:p>
+      <w:pPr>
+        <w:pStyle w:val="Heading1"/>
+        <w:rPr>
+          <w:sz w:val="24"/>
+          <w:szCs w:val="24"/>
+        </w:rPr>
+      </w:pPr>
       <w:r>
-        <w:t>BLAH</w:t>
+        <w:t>Transform : What data transformation  was required</w:t>
       </w:r>
     </w:p>
     <w:p>
       <w:pPr>
-        <w:pStyle w:val="Heading3"/>
-      </w:pPr>
-      <w:sdt>
-        <w:sdtPr>
-          <w:alias w:val="Heading 3:"/>
-          <w:tag w:val="Heading 3:"/>
-          <w:id w:val="-1355337043"/>
-          <w:placeholder>
-            <w:docPart w:val="57FADC4ECC2D47008F39C1BEB29D3520"/>
-          </w:placeholder>
-          <w:temporary/>
-          <w:showingPlcHdr/>
-          <w15:appearance w15:val="hidden"/>
-        </w:sdtPr>
-        <w:sdtEndPr/>
-        <w:sdtContent>
-          <w:bookmarkStart w:id="17" w:name="_Toc315875747"/>
-          <w:bookmarkStart w:id="18" w:name="_Toc316914653"/>
-          <w:bookmarkStart w:id="19" w:name="_Toc316916023"/>
-          <w:bookmarkStart w:id="20" w:name="_Toc316919856"/>
-          <w:bookmarkStart w:id="21" w:name="_Toc318188231"/>
-          <w:bookmarkStart w:id="22" w:name="_Toc318188331"/>
-          <w:bookmarkStart w:id="23" w:name="_Toc318189316"/>
-          <w:bookmarkStart w:id="24" w:name="_Toc321147015"/>
-          <w:bookmarkStart w:id="25" w:name="_Toc321147153"/>
-          <w:r>
-            <w:t>Add a Bibliography</w:t>
-          </w:r>
-          <w:bookmarkEnd w:id="17"/>
-          <w:bookmarkEnd w:id="18"/>
-          <w:bookmarkEnd w:id="19"/>
-          <w:bookmarkEnd w:id="20"/>
-          <w:bookmarkEnd w:id="21"/>
-          <w:bookmarkEnd w:id="22"/>
-          <w:bookmarkEnd w:id="23"/>
-          <w:bookmarkEnd w:id="24"/>
-          <w:bookmarkEnd w:id="25"/>
-        </w:sdtContent>
-      </w:sdt>
+        <w:pStyle w:val="ListBullet"/>
+        <w:numPr>
+          <w:ilvl w:val="0"/>
+          <w:numId w:val="2"/>
+        </w:numPr>
+        <w:rPr>
+          <w:sz w:val="24"/>
+          <w:szCs w:val="24"/>
+        </w:rPr>
+      </w:pPr>
+      <w:r>
+        <w:rPr>
+          <w:sz w:val="24"/>
+          <w:szCs w:val="24"/>
+        </w:rPr>
+        <w:t xml:space="preserve">We renamed the columns </w:t>
+      </w:r>
+      <w:r>
+        <w:rPr>
+          <w:sz w:val="24"/>
+          <w:szCs w:val="24"/>
+        </w:rPr>
+        <w:t>.</w:t>
+      </w:r>
     </w:p>
     <w:p>
+      <w:pPr>
+        <w:pStyle w:val="ListBullet"/>
+        <w:numPr>
+          <w:ilvl w:val="0"/>
+          <w:numId w:val="2"/>
+        </w:numPr>
+        <w:rPr>
+          <w:sz w:val="24"/>
+          <w:szCs w:val="24"/>
+        </w:rPr>
+      </w:pPr>
       <w:r>
-        <w:t xml:space="preserve">BLAH </w:t>
+        <w:rPr>
+          <w:sz w:val="24"/>
+          <w:szCs w:val="24"/>
+        </w:rPr>
+        <w:t>Filtered the specific list of columns that would be worked on</w:t>
+      </w:r>
+      <w:r>
+        <w:rPr>
+          <w:sz w:val="24"/>
+          <w:szCs w:val="24"/>
+        </w:rPr>
+        <w:t>.</w:t>
       </w:r>
     </w:p>
+    <w:p>
+      <w:pPr>
+        <w:pStyle w:val="ListBullet"/>
+        <w:numPr>
+          <w:ilvl w:val="0"/>
+          <w:numId w:val="2"/>
+        </w:numPr>
+        <w:rPr>
+          <w:sz w:val="24"/>
+          <w:szCs w:val="24"/>
+        </w:rPr>
+      </w:pPr>
+      <w:r>
+        <w:rPr>
+          <w:sz w:val="24"/>
+          <w:szCs w:val="24"/>
+        </w:rPr>
+        <w:t>Converted datatypes to maintain consistency across all Tables</w:t>
+      </w:r>
+      <w:r>
+        <w:rPr>
+          <w:sz w:val="24"/>
+          <w:szCs w:val="24"/>
+        </w:rPr>
+        <w:t>.</w:t>
+      </w:r>
+    </w:p>
+    <w:p>
+      <w:pPr>
+        <w:pStyle w:val="ListBullet"/>
+        <w:numPr>
+          <w:ilvl w:val="0"/>
+          <w:numId w:val="2"/>
+        </w:numPr>
+        <w:rPr>
+          <w:sz w:val="24"/>
+          <w:szCs w:val="24"/>
+        </w:rPr>
+      </w:pPr>
+      <w:r>
+        <w:rPr>
+          <w:sz w:val="24"/>
+          <w:szCs w:val="24"/>
+        </w:rPr>
+        <w:t xml:space="preserve">Truncated </w:t>
+      </w:r>
+      <w:r>
+        <w:rPr>
+          <w:sz w:val="24"/>
+          <w:szCs w:val="24"/>
+        </w:rPr>
+        <w:t xml:space="preserve">symbols in the </w:t>
+      </w:r>
+      <w:r>
+        <w:rPr>
+          <w:sz w:val="24"/>
+          <w:szCs w:val="24"/>
+        </w:rPr>
+        <w:t>cell</w:t>
+      </w:r>
+      <w:r>
+        <w:rPr>
+          <w:sz w:val="24"/>
+          <w:szCs w:val="24"/>
+        </w:rPr>
+        <w:t xml:space="preserve">s </w:t>
+      </w:r>
+      <w:r>
+        <w:rPr>
+          <w:sz w:val="24"/>
+          <w:szCs w:val="24"/>
+        </w:rPr>
+        <w:t>, and</w:t>
+      </w:r>
+      <w:r>
+        <w:rPr>
+          <w:sz w:val="24"/>
+          <w:szCs w:val="24"/>
+        </w:rPr>
+        <w:t xml:space="preserve"> kept data like percentages at their face value</w:t>
+      </w:r>
+      <w:r>
+        <w:rPr>
+          <w:sz w:val="24"/>
+          <w:szCs w:val="24"/>
+        </w:rPr>
+        <w:t>.</w:t>
+      </w:r>
+    </w:p>
+    <w:p>
+      <w:pPr>
+        <w:pStyle w:val="Heading1"/>
+      </w:pPr>
+    </w:p>
+    <w:p>
+      <w:pPr>
+        <w:pStyle w:val="Heading1"/>
+      </w:pPr>
+      <w:r>
+        <w:t>LOAD : DATABASE CONNECTIONS, AND CHOICE OF DATBASE</w:t>
+      </w:r>
+    </w:p>
+    <w:p>
+      <w:pPr>
+        <w:pStyle w:val="ListBullet"/>
+        <w:numPr>
+          <w:ilvl w:val="0"/>
+          <w:numId w:val="0"/>
+        </w:numPr>
+        <w:ind w:left="216" w:hanging="216"/>
+        <w:rPr>
+          <w:rFonts w:cstheme="minorHAnsi"/>
+          <w:sz w:val="24"/>
+          <w:szCs w:val="24"/>
+        </w:rPr>
+      </w:pPr>
+      <w:r>
+        <w:rPr>
+          <w:rFonts w:cstheme="minorHAnsi"/>
+          <w:sz w:val="24"/>
+          <w:szCs w:val="24"/>
+        </w:rPr>
+        <w:t>We chose Postgres as our Database because we didn’t have to deal with a lot of unstructured and variety of data.</w:t>
+      </w:r>
+    </w:p>
+    <w:p>
+      <w:pPr>
+        <w:pStyle w:val="ListBullet"/>
+        <w:numPr>
+          <w:ilvl w:val="0"/>
+          <w:numId w:val="0"/>
+        </w:numPr>
+        <w:ind w:left="216" w:hanging="216"/>
+        <w:rPr>
+          <w:rFonts w:cstheme="minorHAnsi"/>
+          <w:sz w:val="24"/>
+          <w:szCs w:val="24"/>
+        </w:rPr>
+      </w:pPr>
+      <w:r>
+        <w:rPr>
+          <w:rFonts w:cstheme="minorHAnsi"/>
+          <w:sz w:val="24"/>
+          <w:szCs w:val="24"/>
+        </w:rPr>
+        <w:t>A total of 3 tables were created , and record insertions was done using pandas.</w:t>
+      </w:r>
+    </w:p>
+    <w:p/>
     <w:sectPr>
-      <w:footerReference w:type="default" r:id="rId7"/>
-      <w:headerReference w:type="first" r:id="rId8"/>
+      <w:footerReference w:type="default" r:id="rId10"/>
+      <w:headerReference w:type="first" r:id="rId11"/>
       <w:pgSz w:w="12240" w:h="15840"/>
       <w:pgMar w:top="1440" w:right="3600" w:bottom="1800" w:left="1440" w:header="720" w:footer="720" w:gutter="0"/>
       <w:pgBorders w:display="notFirstPage" w:offsetFrom="page">
@@ -661,6 +876,155 @@
     </w:lvl>
   </w:abstractNum>
   <w:abstractNum w:abstractNumId="10" w15:restartNumberingAfterBreak="0">
+    <w:nsid w:val="00317A2D"/>
+    <w:multiLevelType w:val="multilevel"/>
+    <w:tmpl w:val="DA6E46AC"/>
+    <w:lvl w:ilvl="0">
+      <w:start w:val="1"/>
+      <w:numFmt w:val="bullet"/>
+      <w:lvlText w:val=""/>
+      <w:lvlJc w:val="left"/>
+      <w:pPr>
+        <w:tabs>
+          <w:tab w:val="num" w:pos="720"/>
+        </w:tabs>
+        <w:ind w:left="720" w:hanging="360"/>
+      </w:pPr>
+      <w:rPr>
+        <w:rFonts w:ascii="Symbol" w:hAnsi="Symbol" w:hint="default"/>
+        <w:sz w:val="20"/>
+      </w:rPr>
+    </w:lvl>
+    <w:lvl w:ilvl="1">
+      <w:start w:val="1"/>
+      <w:numFmt w:val="bullet"/>
+      <w:lvlText w:val="o"/>
+      <w:lvlJc w:val="left"/>
+      <w:pPr>
+        <w:tabs>
+          <w:tab w:val="num" w:pos="1440"/>
+        </w:tabs>
+        <w:ind w:left="1440" w:hanging="360"/>
+      </w:pPr>
+      <w:rPr>
+        <w:rFonts w:ascii="Courier New" w:hAnsi="Courier New" w:hint="default"/>
+        <w:sz w:val="20"/>
+      </w:rPr>
+    </w:lvl>
+    <w:lvl w:ilvl="2">
+      <w:start w:val="1"/>
+      <w:numFmt w:val="bullet"/>
+      <w:lvlText w:val=""/>
+      <w:lvlJc w:val="left"/>
+      <w:pPr>
+        <w:tabs>
+          <w:tab w:val="num" w:pos="2160"/>
+        </w:tabs>
+        <w:ind w:left="2160" w:hanging="360"/>
+      </w:pPr>
+      <w:rPr>
+        <w:rFonts w:ascii="Wingdings" w:hAnsi="Wingdings" w:hint="default"/>
+        <w:sz w:val="20"/>
+      </w:rPr>
+    </w:lvl>
+    <w:lvl w:ilvl="3">
+      <w:start w:val="1"/>
+      <w:numFmt w:val="bullet"/>
+      <w:lvlText w:val=""/>
+      <w:lvlJc w:val="left"/>
+      <w:pPr>
+        <w:tabs>
+          <w:tab w:val="num" w:pos="2880"/>
+        </w:tabs>
+        <w:ind w:left="2880" w:hanging="360"/>
+      </w:pPr>
+      <w:rPr>
+        <w:rFonts w:ascii="Wingdings" w:hAnsi="Wingdings" w:hint="default"/>
+        <w:sz w:val="20"/>
+      </w:rPr>
+    </w:lvl>
+    <w:lvl w:ilvl="4" w:tentative="1">
+      <w:start w:val="1"/>
+      <w:numFmt w:val="bullet"/>
+      <w:lvlText w:val=""/>
+      <w:lvlJc w:val="left"/>
+      <w:pPr>
+        <w:tabs>
+          <w:tab w:val="num" w:pos="3600"/>
+        </w:tabs>
+        <w:ind w:left="3600" w:hanging="360"/>
+      </w:pPr>
+      <w:rPr>
+        <w:rFonts w:ascii="Wingdings" w:hAnsi="Wingdings" w:hint="default"/>
+        <w:sz w:val="20"/>
+      </w:rPr>
+    </w:lvl>
+    <w:lvl w:ilvl="5" w:tentative="1">
+      <w:start w:val="1"/>
+      <w:numFmt w:val="bullet"/>
+      <w:lvlText w:val=""/>
+      <w:lvlJc w:val="left"/>
+      <w:pPr>
+        <w:tabs>
+          <w:tab w:val="num" w:pos="4320"/>
+        </w:tabs>
+        <w:ind w:left="4320" w:hanging="360"/>
+      </w:pPr>
+      <w:rPr>
+        <w:rFonts w:ascii="Wingdings" w:hAnsi="Wingdings" w:hint="default"/>
+        <w:sz w:val="20"/>
+      </w:rPr>
+    </w:lvl>
+    <w:lvl w:ilvl="6" w:tentative="1">
+      <w:start w:val="1"/>
+      <w:numFmt w:val="bullet"/>
+      <w:lvlText w:val=""/>
+      <w:lvlJc w:val="left"/>
+      <w:pPr>
+        <w:tabs>
+          <w:tab w:val="num" w:pos="5040"/>
+        </w:tabs>
+        <w:ind w:left="5040" w:hanging="360"/>
+      </w:pPr>
+      <w:rPr>
+        <w:rFonts w:ascii="Wingdings" w:hAnsi="Wingdings" w:hint="default"/>
+        <w:sz w:val="20"/>
+      </w:rPr>
+    </w:lvl>
+    <w:lvl w:ilvl="7" w:tentative="1">
+      <w:start w:val="1"/>
+      <w:numFmt w:val="bullet"/>
+      <w:lvlText w:val=""/>
+      <w:lvlJc w:val="left"/>
+      <w:pPr>
+        <w:tabs>
+          <w:tab w:val="num" w:pos="5760"/>
+        </w:tabs>
+        <w:ind w:left="5760" w:hanging="360"/>
+      </w:pPr>
+      <w:rPr>
+        <w:rFonts w:ascii="Wingdings" w:hAnsi="Wingdings" w:hint="default"/>
+        <w:sz w:val="20"/>
+      </w:rPr>
+    </w:lvl>
+    <w:lvl w:ilvl="8" w:tentative="1">
+      <w:start w:val="1"/>
+      <w:numFmt w:val="bullet"/>
+      <w:lvlText w:val=""/>
+      <w:lvlJc w:val="left"/>
+      <w:pPr>
+        <w:tabs>
+          <w:tab w:val="num" w:pos="6480"/>
+        </w:tabs>
+        <w:ind w:left="6480" w:hanging="360"/>
+      </w:pPr>
+      <w:rPr>
+        <w:rFonts w:ascii="Wingdings" w:hAnsi="Wingdings" w:hint="default"/>
+        <w:sz w:val="20"/>
+      </w:rPr>
+    </w:lvl>
+  </w:abstractNum>
+  <w:abstractNum w:abstractNumId="11" w15:restartNumberingAfterBreak="0">
     <w:nsid w:val="3D5C365D"/>
     <w:multiLevelType w:val="multilevel"/>
     <w:tmpl w:val="0409001F"/>
@@ -746,7 +1110,305 @@
       </w:pPr>
     </w:lvl>
   </w:abstractNum>
-  <w:abstractNum w:abstractNumId="11" w15:restartNumberingAfterBreak="0">
+  <w:abstractNum w:abstractNumId="12" w15:restartNumberingAfterBreak="0">
+    <w:nsid w:val="43251788"/>
+    <w:multiLevelType w:val="multilevel"/>
+    <w:tmpl w:val="DCA43060"/>
+    <w:lvl w:ilvl="0">
+      <w:start w:val="1"/>
+      <w:numFmt w:val="bullet"/>
+      <w:lvlText w:val=""/>
+      <w:lvlJc w:val="left"/>
+      <w:pPr>
+        <w:tabs>
+          <w:tab w:val="num" w:pos="720"/>
+        </w:tabs>
+        <w:ind w:left="720" w:hanging="360"/>
+      </w:pPr>
+      <w:rPr>
+        <w:rFonts w:ascii="Symbol" w:hAnsi="Symbol" w:hint="default"/>
+        <w:sz w:val="20"/>
+      </w:rPr>
+    </w:lvl>
+    <w:lvl w:ilvl="1">
+      <w:start w:val="1"/>
+      <w:numFmt w:val="bullet"/>
+      <w:lvlText w:val="o"/>
+      <w:lvlJc w:val="left"/>
+      <w:pPr>
+        <w:tabs>
+          <w:tab w:val="num" w:pos="1440"/>
+        </w:tabs>
+        <w:ind w:left="1440" w:hanging="360"/>
+      </w:pPr>
+      <w:rPr>
+        <w:rFonts w:ascii="Courier New" w:hAnsi="Courier New" w:hint="default"/>
+        <w:sz w:val="20"/>
+      </w:rPr>
+    </w:lvl>
+    <w:lvl w:ilvl="2">
+      <w:start w:val="1"/>
+      <w:numFmt w:val="bullet"/>
+      <w:lvlText w:val=""/>
+      <w:lvlJc w:val="left"/>
+      <w:pPr>
+        <w:tabs>
+          <w:tab w:val="num" w:pos="2160"/>
+        </w:tabs>
+        <w:ind w:left="2160" w:hanging="360"/>
+      </w:pPr>
+      <w:rPr>
+        <w:rFonts w:ascii="Wingdings" w:hAnsi="Wingdings" w:hint="default"/>
+        <w:sz w:val="20"/>
+      </w:rPr>
+    </w:lvl>
+    <w:lvl w:ilvl="3">
+      <w:start w:val="1"/>
+      <w:numFmt w:val="bullet"/>
+      <w:lvlText w:val=""/>
+      <w:lvlJc w:val="left"/>
+      <w:pPr>
+        <w:tabs>
+          <w:tab w:val="num" w:pos="2880"/>
+        </w:tabs>
+        <w:ind w:left="2880" w:hanging="360"/>
+      </w:pPr>
+      <w:rPr>
+        <w:rFonts w:ascii="Wingdings" w:hAnsi="Wingdings" w:hint="default"/>
+        <w:sz w:val="20"/>
+      </w:rPr>
+    </w:lvl>
+    <w:lvl w:ilvl="4" w:tentative="1">
+      <w:start w:val="1"/>
+      <w:numFmt w:val="bullet"/>
+      <w:lvlText w:val=""/>
+      <w:lvlJc w:val="left"/>
+      <w:pPr>
+        <w:tabs>
+          <w:tab w:val="num" w:pos="3600"/>
+        </w:tabs>
+        <w:ind w:left="3600" w:hanging="360"/>
+      </w:pPr>
+      <w:rPr>
+        <w:rFonts w:ascii="Wingdings" w:hAnsi="Wingdings" w:hint="default"/>
+        <w:sz w:val="20"/>
+      </w:rPr>
+    </w:lvl>
+    <w:lvl w:ilvl="5" w:tentative="1">
+      <w:start w:val="1"/>
+      <w:numFmt w:val="bullet"/>
+      <w:lvlText w:val=""/>
+      <w:lvlJc w:val="left"/>
+      <w:pPr>
+        <w:tabs>
+          <w:tab w:val="num" w:pos="4320"/>
+        </w:tabs>
+        <w:ind w:left="4320" w:hanging="360"/>
+      </w:pPr>
+      <w:rPr>
+        <w:rFonts w:ascii="Wingdings" w:hAnsi="Wingdings" w:hint="default"/>
+        <w:sz w:val="20"/>
+      </w:rPr>
+    </w:lvl>
+    <w:lvl w:ilvl="6" w:tentative="1">
+      <w:start w:val="1"/>
+      <w:numFmt w:val="bullet"/>
+      <w:lvlText w:val=""/>
+      <w:lvlJc w:val="left"/>
+      <w:pPr>
+        <w:tabs>
+          <w:tab w:val="num" w:pos="5040"/>
+        </w:tabs>
+        <w:ind w:left="5040" w:hanging="360"/>
+      </w:pPr>
+      <w:rPr>
+        <w:rFonts w:ascii="Wingdings" w:hAnsi="Wingdings" w:hint="default"/>
+        <w:sz w:val="20"/>
+      </w:rPr>
+    </w:lvl>
+    <w:lvl w:ilvl="7" w:tentative="1">
+      <w:start w:val="1"/>
+      <w:numFmt w:val="bullet"/>
+      <w:lvlText w:val=""/>
+      <w:lvlJc w:val="left"/>
+      <w:pPr>
+        <w:tabs>
+          <w:tab w:val="num" w:pos="5760"/>
+        </w:tabs>
+        <w:ind w:left="5760" w:hanging="360"/>
+      </w:pPr>
+      <w:rPr>
+        <w:rFonts w:ascii="Wingdings" w:hAnsi="Wingdings" w:hint="default"/>
+        <w:sz w:val="20"/>
+      </w:rPr>
+    </w:lvl>
+    <w:lvl w:ilvl="8" w:tentative="1">
+      <w:start w:val="1"/>
+      <w:numFmt w:val="bullet"/>
+      <w:lvlText w:val=""/>
+      <w:lvlJc w:val="left"/>
+      <w:pPr>
+        <w:tabs>
+          <w:tab w:val="num" w:pos="6480"/>
+        </w:tabs>
+        <w:ind w:left="6480" w:hanging="360"/>
+      </w:pPr>
+      <w:rPr>
+        <w:rFonts w:ascii="Wingdings" w:hAnsi="Wingdings" w:hint="default"/>
+        <w:sz w:val="20"/>
+      </w:rPr>
+    </w:lvl>
+  </w:abstractNum>
+  <w:abstractNum w:abstractNumId="13" w15:restartNumberingAfterBreak="0">
+    <w:nsid w:val="45DF2C63"/>
+    <w:multiLevelType w:val="multilevel"/>
+    <w:tmpl w:val="156AC874"/>
+    <w:lvl w:ilvl="0">
+      <w:start w:val="1"/>
+      <w:numFmt w:val="bullet"/>
+      <w:lvlText w:val=""/>
+      <w:lvlJc w:val="left"/>
+      <w:pPr>
+        <w:tabs>
+          <w:tab w:val="num" w:pos="720"/>
+        </w:tabs>
+        <w:ind w:left="720" w:hanging="360"/>
+      </w:pPr>
+      <w:rPr>
+        <w:rFonts w:ascii="Symbol" w:hAnsi="Symbol" w:hint="default"/>
+        <w:sz w:val="20"/>
+      </w:rPr>
+    </w:lvl>
+    <w:lvl w:ilvl="1">
+      <w:start w:val="1"/>
+      <w:numFmt w:val="bullet"/>
+      <w:lvlText w:val="o"/>
+      <w:lvlJc w:val="left"/>
+      <w:pPr>
+        <w:tabs>
+          <w:tab w:val="num" w:pos="1440"/>
+        </w:tabs>
+        <w:ind w:left="1440" w:hanging="360"/>
+      </w:pPr>
+      <w:rPr>
+        <w:rFonts w:ascii="Courier New" w:hAnsi="Courier New" w:hint="default"/>
+        <w:sz w:val="20"/>
+      </w:rPr>
+    </w:lvl>
+    <w:lvl w:ilvl="2">
+      <w:start w:val="1"/>
+      <w:numFmt w:val="bullet"/>
+      <w:lvlText w:val=""/>
+      <w:lvlJc w:val="left"/>
+      <w:pPr>
+        <w:tabs>
+          <w:tab w:val="num" w:pos="2160"/>
+        </w:tabs>
+        <w:ind w:left="2160" w:hanging="360"/>
+      </w:pPr>
+      <w:rPr>
+        <w:rFonts w:ascii="Wingdings" w:hAnsi="Wingdings" w:hint="default"/>
+        <w:sz w:val="20"/>
+      </w:rPr>
+    </w:lvl>
+    <w:lvl w:ilvl="3">
+      <w:start w:val="1"/>
+      <w:numFmt w:val="bullet"/>
+      <w:lvlText w:val=""/>
+      <w:lvlJc w:val="left"/>
+      <w:pPr>
+        <w:tabs>
+          <w:tab w:val="num" w:pos="2880"/>
+        </w:tabs>
+        <w:ind w:left="2880" w:hanging="360"/>
+      </w:pPr>
+      <w:rPr>
+        <w:rFonts w:ascii="Wingdings" w:hAnsi="Wingdings" w:hint="default"/>
+        <w:sz w:val="20"/>
+      </w:rPr>
+    </w:lvl>
+    <w:lvl w:ilvl="4" w:tentative="1">
+      <w:start w:val="1"/>
+      <w:numFmt w:val="bullet"/>
+      <w:lvlText w:val=""/>
+      <w:lvlJc w:val="left"/>
+      <w:pPr>
+        <w:tabs>
+          <w:tab w:val="num" w:pos="3600"/>
+        </w:tabs>
+        <w:ind w:left="3600" w:hanging="360"/>
+      </w:pPr>
+      <w:rPr>
+        <w:rFonts w:ascii="Wingdings" w:hAnsi="Wingdings" w:hint="default"/>
+        <w:sz w:val="20"/>
+      </w:rPr>
+    </w:lvl>
+    <w:lvl w:ilvl="5" w:tentative="1">
+      <w:start w:val="1"/>
+      <w:numFmt w:val="bullet"/>
+      <w:lvlText w:val=""/>
+      <w:lvlJc w:val="left"/>
+      <w:pPr>
+        <w:tabs>
+          <w:tab w:val="num" w:pos="4320"/>
+        </w:tabs>
+        <w:ind w:left="4320" w:hanging="360"/>
+      </w:pPr>
+      <w:rPr>
+        <w:rFonts w:ascii="Wingdings" w:hAnsi="Wingdings" w:hint="default"/>
+        <w:sz w:val="20"/>
+      </w:rPr>
+    </w:lvl>
+    <w:lvl w:ilvl="6" w:tentative="1">
+      <w:start w:val="1"/>
+      <w:numFmt w:val="bullet"/>
+      <w:lvlText w:val=""/>
+      <w:lvlJc w:val="left"/>
+      <w:pPr>
+        <w:tabs>
+          <w:tab w:val="num" w:pos="5040"/>
+        </w:tabs>
+        <w:ind w:left="5040" w:hanging="360"/>
+      </w:pPr>
+      <w:rPr>
+        <w:rFonts w:ascii="Wingdings" w:hAnsi="Wingdings" w:hint="default"/>
+        <w:sz w:val="20"/>
+      </w:rPr>
+    </w:lvl>
+    <w:lvl w:ilvl="7" w:tentative="1">
+      <w:start w:val="1"/>
+      <w:numFmt w:val="bullet"/>
+      <w:lvlText w:val=""/>
+      <w:lvlJc w:val="left"/>
+      <w:pPr>
+        <w:tabs>
+          <w:tab w:val="num" w:pos="5760"/>
+        </w:tabs>
+        <w:ind w:left="5760" w:hanging="360"/>
+      </w:pPr>
+      <w:rPr>
+        <w:rFonts w:ascii="Wingdings" w:hAnsi="Wingdings" w:hint="default"/>
+        <w:sz w:val="20"/>
+      </w:rPr>
+    </w:lvl>
+    <w:lvl w:ilvl="8" w:tentative="1">
+      <w:start w:val="1"/>
+      <w:numFmt w:val="bullet"/>
+      <w:lvlText w:val=""/>
+      <w:lvlJc w:val="left"/>
+      <w:pPr>
+        <w:tabs>
+          <w:tab w:val="num" w:pos="6480"/>
+        </w:tabs>
+        <w:ind w:left="6480" w:hanging="360"/>
+      </w:pPr>
+      <w:rPr>
+        <w:rFonts w:ascii="Wingdings" w:hAnsi="Wingdings" w:hint="default"/>
+        <w:sz w:val="20"/>
+      </w:rPr>
+    </w:lvl>
+  </w:abstractNum>
+  <w:abstractNum w:abstractNumId="14" w15:restartNumberingAfterBreak="0">
     <w:nsid w:val="517A6DB3"/>
     <w:multiLevelType w:val="multilevel"/>
     <w:tmpl w:val="04090023"/>
@@ -833,7 +1495,7 @@
       </w:pPr>
     </w:lvl>
   </w:abstractNum>
-  <w:abstractNum w:abstractNumId="12" w15:restartNumberingAfterBreak="0">
+  <w:abstractNum w:abstractNumId="15" w15:restartNumberingAfterBreak="0">
     <w:nsid w:val="52EB5993"/>
     <w:multiLevelType w:val="multilevel"/>
     <w:tmpl w:val="0409001D"/>
@@ -919,7 +1581,7 @@
       </w:pPr>
     </w:lvl>
   </w:abstractNum>
-  <w:abstractNum w:abstractNumId="13" w15:restartNumberingAfterBreak="0">
+  <w:abstractNum w:abstractNumId="16" w15:restartNumberingAfterBreak="0">
     <w:nsid w:val="61E719DC"/>
     <w:multiLevelType w:val="multilevel"/>
     <w:tmpl w:val="ECC87004"/>
@@ -1019,16 +1681,16 @@
     <w:abstractNumId w:val="8"/>
   </w:num>
   <w:num w:numId="4">
-    <w:abstractNumId w:val="10"/>
+    <w:abstractNumId w:val="11"/>
   </w:num>
   <w:num w:numId="5">
-    <w:abstractNumId w:val="12"/>
+    <w:abstractNumId w:val="15"/>
   </w:num>
   <w:num w:numId="6">
-    <w:abstractNumId w:val="13"/>
+    <w:abstractNumId w:val="16"/>
   </w:num>
   <w:num w:numId="7">
-    <w:abstractNumId w:val="11"/>
+    <w:abstractNumId w:val="14"/>
   </w:num>
   <w:num w:numId="8">
     <w:abstractNumId w:val="7"/>
@@ -1053,6 +1715,72 @@
   </w:num>
   <w:num w:numId="15">
     <w:abstractNumId w:val="0"/>
+  </w:num>
+  <w:num w:numId="16">
+    <w:abstractNumId w:val="10"/>
+    <w:lvlOverride w:ilvl="3">
+      <w:lvl w:ilvl="3">
+        <w:numFmt w:val="bullet"/>
+        <w:lvlText w:val=""/>
+        <w:lvlJc w:val="left"/>
+        <w:pPr>
+          <w:tabs>
+            <w:tab w:val="num" w:pos="2880"/>
+          </w:tabs>
+          <w:ind w:left="2880" w:hanging="360"/>
+        </w:pPr>
+        <w:rPr>
+          <w:rFonts w:ascii="Symbol" w:hAnsi="Symbol" w:hint="default"/>
+          <w:sz w:val="20"/>
+        </w:rPr>
+      </w:lvl>
+    </w:lvlOverride>
+  </w:num>
+  <w:num w:numId="17">
+    <w:abstractNumId w:val="13"/>
+    <w:lvlOverride w:ilvl="3">
+      <w:lvl w:ilvl="3">
+        <w:numFmt w:val="bullet"/>
+        <w:lvlText w:val=""/>
+        <w:lvlJc w:val="left"/>
+        <w:pPr>
+          <w:tabs>
+            <w:tab w:val="num" w:pos="2880"/>
+          </w:tabs>
+          <w:ind w:left="2880" w:hanging="360"/>
+        </w:pPr>
+        <w:rPr>
+          <w:rFonts w:ascii="Symbol" w:hAnsi="Symbol" w:hint="default"/>
+          <w:sz w:val="20"/>
+        </w:rPr>
+      </w:lvl>
+    </w:lvlOverride>
+  </w:num>
+  <w:num w:numId="18">
+    <w:abstractNumId w:val="12"/>
+    <w:lvlOverride w:ilvl="3">
+      <w:lvl w:ilvl="3">
+        <w:numFmt w:val="bullet"/>
+        <w:lvlText w:val=""/>
+        <w:lvlJc w:val="left"/>
+        <w:pPr>
+          <w:tabs>
+            <w:tab w:val="num" w:pos="2880"/>
+          </w:tabs>
+          <w:ind w:left="2880" w:hanging="360"/>
+        </w:pPr>
+        <w:rPr>
+          <w:rFonts w:ascii="Symbol" w:hAnsi="Symbol" w:hint="default"/>
+          <w:sz w:val="20"/>
+        </w:rPr>
+      </w:lvl>
+    </w:lvlOverride>
+  </w:num>
+  <w:num w:numId="19">
+    <w:abstractNumId w:val="9"/>
+  </w:num>
+  <w:num w:numId="20">
+    <w:abstractNumId w:val="9"/>
   </w:num>
 </w:numbering>
 </file>
@@ -1180,6 +1908,7 @@
     <w:lsdException w:name="HTML Sample" w:semiHidden="1" w:unhideWhenUsed="1"/>
     <w:lsdException w:name="HTML Typewriter" w:semiHidden="1" w:unhideWhenUsed="1"/>
     <w:lsdException w:name="HTML Variable" w:semiHidden="1" w:unhideWhenUsed="1"/>
+    <w:lsdException w:name="Normal Table" w:semiHidden="1" w:unhideWhenUsed="1"/>
     <w:lsdException w:name="annotation subject" w:semiHidden="1" w:unhideWhenUsed="1"/>
     <w:lsdException w:name="No List" w:semiHidden="1" w:unhideWhenUsed="1"/>
     <w:lsdException w:name="Outline List 1" w:semiHidden="1" w:unhideWhenUsed="1"/>
@@ -1223,8 +1952,10 @@
     <w:lsdException w:name="Table Elegant" w:semiHidden="1" w:unhideWhenUsed="1"/>
     <w:lsdException w:name="Table Professional" w:semiHidden="1" w:unhideWhenUsed="1"/>
     <w:lsdException w:name="Table Subtle 1" w:semiHidden="1" w:unhideWhenUsed="1"/>
+    <w:lsdException w:name="Table Subtle 2" w:semiHidden="1" w:unhideWhenUsed="1"/>
     <w:lsdException w:name="Table Web 1" w:semiHidden="1" w:unhideWhenUsed="1"/>
     <w:lsdException w:name="Table Web 2" w:semiHidden="1" w:unhideWhenUsed="1"/>
+    <w:lsdException w:name="Table Web 3" w:semiHidden="1" w:unhideWhenUsed="1"/>
     <w:lsdException w:name="Balloon Text" w:semiHidden="1" w:unhideWhenUsed="1"/>
     <w:lsdException w:name="Table Grid" w:uiPriority="39"/>
     <w:lsdException w:name="Table Theme" w:semiHidden="1" w:unhideWhenUsed="1"/>
@@ -2963,7 +3694,6 @@
     <w:name w:val="Hyperlink"/>
     <w:basedOn w:val="DefaultParagraphFont"/>
     <w:uiPriority w:val="99"/>
-    <w:semiHidden/>
     <w:unhideWhenUsed/>
     <w:rsid w:val="00F72A56"/>
     <w:rPr>
@@ -2971,764 +3701,36 @@
       <w:u w:val="single"/>
     </w:rPr>
   </w:style>
-</w:styles>
-</file>
-
-<file path=word/glossary/document.xml><?xml version="1.0" encoding="utf-8"?>
-<w:glossaryDocument xmlns:wpc="http://schemas.microsoft.com/office/word/2010/wordprocessingCanvas" xmlns:cx="http://schemas.microsoft.com/office/drawing/2014/chartex" xmlns:cx1="http://schemas.microsoft.com/office/drawing/2015/9/8/chartex" xmlns:cx2="http://schemas.microsoft.com/office/drawing/2015/10/21/chartex" xmlns:cx3="http://schemas.microsoft.com/office/drawing/2016/5/9/chartex" xmlns:cx4="http://schemas.microsoft.com/office/drawing/2016/5/10/chartex" xmlns:cx5="http://schemas.microsoft.com/office/drawing/2016/5/11/chartex" xmlns:cx6="http://schemas.microsoft.com/office/drawing/2016/5/12/chartex" xmlns:cx7="http://schemas.microsoft.com/office/drawing/2016/5/13/chartex" xmlns:cx8="http://schemas.microsoft.com/office/drawing/2016/5/14/chartex" xmlns:mc="http://schemas.openxmlformats.org/markup-compatibility/2006" xmlns:aink="http://schemas.microsoft.com/office/drawing/2016/ink" xmlns:am3d="http://schemas.microsoft.com/office/drawing/2017/model3d" xmlns:o="urn:schemas-microsoft-com:office:office" xmlns:r="http://schemas.openxmlformats.org/officeDocument/2006/relationships" xmlns:m="http://schemas.openxmlformats.org/officeDocument/2006/math" xmlns:v="urn:schemas-microsoft-com:vml" xmlns:wp14="http://schemas.microsoft.com/office/word/2010/wordprocessingDrawing" xmlns:wp="http://schemas.openxmlformats.org/drawingml/2006/wordprocessingDrawing" xmlns:w10="urn:schemas-microsoft-com:office:word" xmlns:w="http://schemas.openxmlformats.org/wordprocessingml/2006/main" xmlns:w14="http://schemas.microsoft.com/office/word/2010/wordml" xmlns:w15="http://schemas.microsoft.com/office/word/2012/wordml" xmlns:w16cex="http://schemas.microsoft.com/office/word/2018/wordml/cex" xmlns:w16cid="http://schemas.microsoft.com/office/word/2016/wordml/cid" xmlns:w16="http://schemas.microsoft.com/office/word/2018/wordml" xmlns:w16se="http://schemas.microsoft.com/office/word/2015/wordml/symex" xmlns:wpg="http://schemas.microsoft.com/office/word/2010/wordprocessingGroup" xmlns:wpi="http://schemas.microsoft.com/office/word/2010/wordprocessingInk" xmlns:wne="http://schemas.microsoft.com/office/word/2006/wordml" xmlns:wps="http://schemas.microsoft.com/office/word/2010/wordprocessingShape" mc:Ignorable="w14 w15 w16se w16cid w16 w16cex wp14">
-  <w:docParts>
-    <w:docPart>
-      <w:docPartPr>
-        <w:name w:val="4371247BB664403FB77EDA03C6ED8C54"/>
-        <w:category>
-          <w:name w:val="General"/>
-          <w:gallery w:val="placeholder"/>
-        </w:category>
-        <w:types>
-          <w:type w:val="bbPlcHdr"/>
-        </w:types>
-        <w:behaviors>
-          <w:behavior w:val="content"/>
-        </w:behaviors>
-        <w:guid w:val="{7B28A29B-F6AD-4683-AD0E-A846C151A435}"/>
-      </w:docPartPr>
-      <w:docPartBody>
-        <w:p>
-          <w:pPr>
-            <w:pStyle w:val="4371247BB664403FB77EDA03C6ED8C54"/>
-          </w:pPr>
-          <w:bookmarkStart w:id="0" w:name="_Toc316914651"/>
-          <w:bookmarkStart w:id="1" w:name="_Toc316916021"/>
-          <w:bookmarkStart w:id="2" w:name="_Toc316919854"/>
-          <w:bookmarkStart w:id="3" w:name="_Toc318188229"/>
-          <w:bookmarkStart w:id="4" w:name="_Toc318188329"/>
-          <w:bookmarkStart w:id="5" w:name="_Toc318189314"/>
-          <w:bookmarkStart w:id="6" w:name="_Toc321147013"/>
-          <w:bookmarkStart w:id="7" w:name="_Toc321147151"/>
-          <w:r>
-            <w:t>Give It That Finishing Touch</w:t>
-          </w:r>
-          <w:bookmarkEnd w:id="0"/>
-          <w:bookmarkEnd w:id="1"/>
-          <w:bookmarkEnd w:id="2"/>
-          <w:bookmarkEnd w:id="3"/>
-          <w:bookmarkEnd w:id="4"/>
-          <w:bookmarkEnd w:id="5"/>
-          <w:bookmarkEnd w:id="6"/>
-          <w:bookmarkEnd w:id="7"/>
-        </w:p>
-      </w:docPartBody>
-    </w:docPart>
-    <w:docPart>
-      <w:docPartPr>
-        <w:name w:val="7FF2FCE1BF224345BD913D4F40060715"/>
-        <w:category>
-          <w:name w:val="General"/>
-          <w:gallery w:val="placeholder"/>
-        </w:category>
-        <w:types>
-          <w:type w:val="bbPlcHdr"/>
-        </w:types>
-        <w:behaviors>
-          <w:behavior w:val="content"/>
-        </w:behaviors>
-        <w:guid w:val="{2ABE463A-D6DE-4FD0-9613-BF042588A16F}"/>
-      </w:docPartPr>
-      <w:docPartBody>
-        <w:p>
-          <w:pPr>
-            <w:pStyle w:val="7FF2FCE1BF224345BD913D4F40060715"/>
-          </w:pPr>
-          <w:bookmarkStart w:id="8" w:name="_Toc315875746"/>
-          <w:bookmarkStart w:id="9" w:name="_Toc316914652"/>
-          <w:bookmarkStart w:id="10" w:name="_Toc316916022"/>
-          <w:bookmarkStart w:id="11" w:name="_Toc316919855"/>
-          <w:bookmarkStart w:id="12" w:name="_Toc318188230"/>
-          <w:bookmarkStart w:id="13" w:name="_Toc318188330"/>
-          <w:bookmarkStart w:id="14" w:name="_Toc318189315"/>
-          <w:bookmarkStart w:id="15" w:name="_Toc321147014"/>
-          <w:bookmarkStart w:id="16" w:name="_Toc321147152"/>
-          <w:r>
-            <w:t>Add a Table of Contents</w:t>
-          </w:r>
-          <w:bookmarkEnd w:id="8"/>
-          <w:bookmarkEnd w:id="9"/>
-          <w:bookmarkEnd w:id="10"/>
-          <w:bookmarkEnd w:id="11"/>
-          <w:bookmarkEnd w:id="12"/>
-          <w:bookmarkEnd w:id="13"/>
-          <w:bookmarkEnd w:id="14"/>
-          <w:bookmarkEnd w:id="15"/>
-          <w:bookmarkEnd w:id="16"/>
-        </w:p>
-      </w:docPartBody>
-    </w:docPart>
-    <w:docPart>
-      <w:docPartPr>
-        <w:name w:val="57FADC4ECC2D47008F39C1BEB29D3520"/>
-        <w:category>
-          <w:name w:val="General"/>
-          <w:gallery w:val="placeholder"/>
-        </w:category>
-        <w:types>
-          <w:type w:val="bbPlcHdr"/>
-        </w:types>
-        <w:behaviors>
-          <w:behavior w:val="content"/>
-        </w:behaviors>
-        <w:guid w:val="{4CE6973D-1D8E-42EF-9771-A7235094B83B}"/>
-      </w:docPartPr>
-      <w:docPartBody>
-        <w:p>
-          <w:pPr>
-            <w:pStyle w:val="57FADC4ECC2D47008F39C1BEB29D3520"/>
-          </w:pPr>
-          <w:bookmarkStart w:id="17" w:name="_Toc315875747"/>
-          <w:bookmarkStart w:id="18" w:name="_Toc316914653"/>
-          <w:bookmarkStart w:id="19" w:name="_Toc316916023"/>
-          <w:bookmarkStart w:id="20" w:name="_Toc316919856"/>
-          <w:bookmarkStart w:id="21" w:name="_Toc318188231"/>
-          <w:bookmarkStart w:id="22" w:name="_Toc318188331"/>
-          <w:bookmarkStart w:id="23" w:name="_Toc318189316"/>
-          <w:bookmarkStart w:id="24" w:name="_Toc321147015"/>
-          <w:bookmarkStart w:id="25" w:name="_Toc321147153"/>
-          <w:r>
-            <w:t>Add a Bibliography</w:t>
-          </w:r>
-          <w:bookmarkEnd w:id="17"/>
-          <w:bookmarkEnd w:id="18"/>
-          <w:bookmarkEnd w:id="19"/>
-          <w:bookmarkEnd w:id="20"/>
-          <w:bookmarkEnd w:id="21"/>
-          <w:bookmarkEnd w:id="22"/>
-          <w:bookmarkEnd w:id="23"/>
-          <w:bookmarkEnd w:id="24"/>
-          <w:bookmarkEnd w:id="25"/>
-        </w:p>
-      </w:docPartBody>
-    </w:docPart>
-  </w:docParts>
-</w:glossaryDocument>
-</file>
-
-<file path=word/glossary/fontTable.xml><?xml version="1.0" encoding="utf-8"?>
-<w:fonts xmlns:mc="http://schemas.openxmlformats.org/markup-compatibility/2006" xmlns:r="http://schemas.openxmlformats.org/officeDocument/2006/relationships" xmlns:w="http://schemas.openxmlformats.org/wordprocessingml/2006/main" xmlns:w14="http://schemas.microsoft.com/office/word/2010/wordml" xmlns:w15="http://schemas.microsoft.com/office/word/2012/wordml" xmlns:w16cex="http://schemas.microsoft.com/office/word/2018/wordml/cex" xmlns:w16cid="http://schemas.microsoft.com/office/word/2016/wordml/cid" xmlns:w16="http://schemas.microsoft.com/office/word/2018/wordml" xmlns:w16se="http://schemas.microsoft.com/office/word/2015/wordml/symex" mc:Ignorable="w14 w15 w16se w16cid w16 w16cex">
-  <w:font w:name="Symbol">
-    <w:panose1 w:val="05050102010706020507"/>
-    <w:charset w:val="02"/>
-    <w:family w:val="roman"/>
-    <w:pitch w:val="variable"/>
-    <w:sig w:usb0="00000000" w:usb1="10000000" w:usb2="00000000" w:usb3="00000000" w:csb0="80000000" w:csb1="00000000"/>
-  </w:font>
-  <w:font w:name="Times New Roman">
-    <w:panose1 w:val="02020603050405020304"/>
-    <w:charset w:val="00"/>
-    <w:family w:val="roman"/>
-    <w:pitch w:val="variable"/>
-    <w:sig w:usb0="E0002EFF" w:usb1="C000785B" w:usb2="00000009" w:usb3="00000000" w:csb0="000001FF" w:csb1="00000000"/>
-  </w:font>
-  <w:font w:name="Arial">
-    <w:panose1 w:val="020B0604020202020204"/>
-    <w:charset w:val="00"/>
-    <w:family w:val="swiss"/>
-    <w:pitch w:val="variable"/>
-    <w:sig w:usb0="E0002EFF" w:usb1="C000785B" w:usb2="00000009" w:usb3="00000000" w:csb0="000001FF" w:csb1="00000000"/>
-  </w:font>
-  <w:font w:name="Segoe UI">
-    <w:panose1 w:val="020B0502040204020203"/>
-    <w:charset w:val="00"/>
-    <w:family w:val="swiss"/>
-    <w:pitch w:val="variable"/>
-    <w:sig w:usb0="E4002EFF" w:usb1="C000E47F" w:usb2="00000009" w:usb3="00000000" w:csb0="000001FF" w:csb1="00000000"/>
-  </w:font>
-  <w:font w:name="Consolas">
-    <w:panose1 w:val="020B0609020204030204"/>
-    <w:charset w:val="00"/>
-    <w:family w:val="modern"/>
-    <w:pitch w:val="fixed"/>
-    <w:sig w:usb0="E00002FF" w:usb1="0000FCFF" w:usb2="00000001" w:usb3="00000000" w:csb0="0000019F" w:csb1="00000000"/>
-  </w:font>
-  <w:font w:name="Courier New">
-    <w:panose1 w:val="02070309020205020404"/>
-    <w:charset w:val="00"/>
-    <w:family w:val="modern"/>
-    <w:pitch w:val="fixed"/>
-    <w:sig w:usb0="E0002EFF" w:usb1="C0007843" w:usb2="00000009" w:usb3="00000000" w:csb0="000001FF" w:csb1="00000000"/>
-  </w:font>
-  <w:font w:name="Calibri">
-    <w:panose1 w:val="020F0502020204030204"/>
-    <w:charset w:val="00"/>
-    <w:family w:val="swiss"/>
-    <w:pitch w:val="variable"/>
-    <w:sig w:usb0="E4002EFF" w:usb1="C000247B" w:usb2="00000009" w:usb3="00000000" w:csb0="000001FF" w:csb1="00000000"/>
-  </w:font>
-  <w:font w:name="Calibri Light">
-    <w:panose1 w:val="020F0302020204030204"/>
-    <w:charset w:val="00"/>
-    <w:family w:val="swiss"/>
-    <w:pitch w:val="variable"/>
-    <w:sig w:usb0="E4002EFF" w:usb1="C000247B" w:usb2="00000009" w:usb3="00000000" w:csb0="000001FF" w:csb1="00000000"/>
-  </w:font>
-</w:fonts>
-</file>
-
-<file path=word/glossary/numbering.xml><?xml version="1.0" encoding="utf-8"?>
-<w:numbering xmlns:wpc="http://schemas.microsoft.com/office/word/2010/wordprocessingCanvas" xmlns:cx="http://schemas.microsoft.com/office/drawing/2014/chartex" xmlns:cx1="http://schemas.microsoft.com/office/drawing/2015/9/8/chartex" xmlns:cx2="http://schemas.microsoft.com/office/drawing/2015/10/21/chartex" xmlns:cx3="http://schemas.microsoft.com/office/drawing/2016/5/9/chartex" xmlns:cx4="http://schemas.microsoft.com/office/drawing/2016/5/10/chartex" xmlns:cx5="http://schemas.microsoft.com/office/drawing/2016/5/11/chartex" xmlns:cx6="http://schemas.microsoft.com/office/drawing/2016/5/12/chartex" xmlns:cx7="http://schemas.microsoft.com/office/drawing/2016/5/13/chartex" xmlns:cx8="http://schemas.microsoft.com/office/drawing/2016/5/14/chartex" xmlns:mc="http://schemas.openxmlformats.org/markup-compatibility/2006" xmlns:aink="http://schemas.microsoft.com/office/drawing/2016/ink" xmlns:am3d="http://schemas.microsoft.com/office/drawing/2017/model3d" xmlns:o="urn:schemas-microsoft-com:office:office" xmlns:r="http://schemas.openxmlformats.org/officeDocument/2006/relationships" xmlns:m="http://schemas.openxmlformats.org/officeDocument/2006/math" xmlns:v="urn:schemas-microsoft-com:vml" xmlns:wp14="http://schemas.microsoft.com/office/word/2010/wordprocessingDrawing" xmlns:wp="http://schemas.openxmlformats.org/drawingml/2006/wordprocessingDrawing" xmlns:w10="urn:schemas-microsoft-com:office:word" xmlns:w="http://schemas.openxmlformats.org/wordprocessingml/2006/main" xmlns:w14="http://schemas.microsoft.com/office/word/2010/wordml" xmlns:w15="http://schemas.microsoft.com/office/word/2012/wordml" xmlns:w16cex="http://schemas.microsoft.com/office/word/2018/wordml/cex" xmlns:w16cid="http://schemas.microsoft.com/office/word/2016/wordml/cid" xmlns:w16="http://schemas.microsoft.com/office/word/2018/wordml" xmlns:w16se="http://schemas.microsoft.com/office/word/2015/wordml/symex" xmlns:wpg="http://schemas.microsoft.com/office/word/2010/wordprocessingGroup" xmlns:wpi="http://schemas.microsoft.com/office/word/2010/wordprocessingInk" xmlns:wne="http://schemas.microsoft.com/office/word/2006/wordml" xmlns:wps="http://schemas.microsoft.com/office/word/2010/wordprocessingShape" mc:Ignorable="w14 w15 w16se w16cid w16 w16cex wp14">
-  <w:abstractNum w:abstractNumId="0" w15:restartNumberingAfterBreak="0">
-    <w:nsid w:val="FFFFFF89"/>
-    <w:multiLevelType w:val="singleLevel"/>
-    <w:tmpl w:val="CD06E222"/>
-    <w:lvl w:ilvl="0">
-      <w:start w:val="1"/>
-      <w:numFmt w:val="bullet"/>
-      <w:pStyle w:val="ListBullet"/>
-      <w:lvlText w:val=""/>
-      <w:lvlJc w:val="left"/>
-      <w:pPr>
-        <w:ind w:left="216" w:hanging="216"/>
-      </w:pPr>
-      <w:rPr>
-        <w:rFonts w:ascii="Symbol" w:hAnsi="Symbol" w:hint="default"/>
-        <w:color w:val="1F3864" w:themeColor="accent1" w:themeShade="80"/>
-      </w:rPr>
-    </w:lvl>
-  </w:abstractNum>
-  <w:num w:numId="1">
-    <w:abstractNumId w:val="0"/>
-    <w:lvlOverride w:ilvl="0">
-      <w:startOverride w:val="1"/>
-    </w:lvlOverride>
-  </w:num>
-</w:numbering>
-</file>
-
-<file path=word/glossary/settings.xml><?xml version="1.0" encoding="utf-8"?>
-<w:settings xmlns:mc="http://schemas.openxmlformats.org/markup-compatibility/2006" xmlns:o="urn:schemas-microsoft-com:office:office" xmlns:r="http://schemas.openxmlformats.org/officeDocument/2006/relationships" xmlns:m="http://schemas.openxmlformats.org/officeDocument/2006/math" xmlns:v="urn:schemas-microsoft-com:vml" xmlns:w10="urn:schemas-microsoft-com:office:word" xmlns:w="http://schemas.openxmlformats.org/wordprocessingml/2006/main" xmlns:w14="http://schemas.microsoft.com/office/word/2010/wordml" xmlns:w15="http://schemas.microsoft.com/office/word/2012/wordml" xmlns:w16cex="http://schemas.microsoft.com/office/word/2018/wordml/cex" xmlns:w16cid="http://schemas.microsoft.com/office/word/2016/wordml/cid" xmlns:w16="http://schemas.microsoft.com/office/word/2018/wordml" xmlns:w16se="http://schemas.microsoft.com/office/word/2015/wordml/symex" xmlns:sl="http://schemas.openxmlformats.org/schemaLibrary/2006/main" mc:Ignorable="w14 w15 w16se w16cid w16 w16cex">
-  <w:view w:val="normal"/>
-  <w:defaultTabStop w:val="720"/>
-  <w:characterSpacingControl w:val="doNotCompress"/>
-  <w:compat>
-    <w:useFELayout/>
-    <w:compatSetting w:name="compatibilityMode" w:uri="http://schemas.microsoft.com/office/word" w:val="15"/>
-    <w:compatSetting w:name="overrideTableStyleFontSizeAndJustification" w:uri="http://schemas.microsoft.com/office/word" w:val="1"/>
-    <w:compatSetting w:name="enableOpenTypeFeatures" w:uri="http://schemas.microsoft.com/office/word" w:val="1"/>
-    <w:compatSetting w:name="doNotFlipMirrorIndents" w:uri="http://schemas.microsoft.com/office/word" w:val="1"/>
-    <w:compatSetting w:name="differentiateMultirowTableHeaders" w:uri="http://schemas.microsoft.com/office/word" w:val="1"/>
-    <w:compatSetting w:name="useWord2013TrackBottomHyphenation" w:uri="http://schemas.microsoft.com/office/word" w:val="0"/>
-  </w:compat>
-  <m:mathPr>
-    <m:mathFont m:val="Cambria Math"/>
-    <m:brkBin m:val="before"/>
-    <m:brkBinSub m:val="--"/>
-    <m:smallFrac m:val="0"/>
-    <m:dispDef/>
-    <m:lMargin m:val="0"/>
-    <m:rMargin m:val="0"/>
-    <m:defJc m:val="centerGroup"/>
-    <m:wrapIndent m:val="1440"/>
-    <m:intLim m:val="subSup"/>
-    <m:naryLim m:val="undOvr"/>
-  </m:mathPr>
-  <w:themeFontLang w:val="en-US"/>
-  <w:clrSchemeMapping w:bg1="light1" w:t1="dark1" w:bg2="light2" w:t2="dark2" w:accent1="accent1" w:accent2="accent2" w:accent3="accent3" w:accent4="accent4" w:accent5="accent5" w:accent6="accent6" w:hyperlink="hyperlink" w:followedHyperlink="followedHyperlink"/>
-  <w:decimalSymbol w:val="."/>
-  <w:listSeparator w:val=","/>
-  <w15:chartTrackingRefBased/>
-</w:settings>
-</file>
-
-<file path=word/glossary/styles.xml><?xml version="1.0" encoding="utf-8"?>
-<w:styles xmlns:mc="http://schemas.openxmlformats.org/markup-compatibility/2006" xmlns:r="http://schemas.openxmlformats.org/officeDocument/2006/relationships" xmlns:w="http://schemas.openxmlformats.org/wordprocessingml/2006/main" xmlns:w14="http://schemas.microsoft.com/office/word/2010/wordml" xmlns:w15="http://schemas.microsoft.com/office/word/2012/wordml" xmlns:w16cex="http://schemas.microsoft.com/office/word/2018/wordml/cex" xmlns:w16cid="http://schemas.microsoft.com/office/word/2016/wordml/cid" xmlns:w16="http://schemas.microsoft.com/office/word/2018/wordml" xmlns:w16se="http://schemas.microsoft.com/office/word/2015/wordml/symex" mc:Ignorable="w14 w15 w16se w16cid w16 w16cex">
-  <w:docDefaults>
-    <w:rPrDefault>
-      <w:rPr>
-        <w:rFonts w:asciiTheme="minorHAnsi" w:eastAsiaTheme="minorEastAsia" w:hAnsiTheme="minorHAnsi" w:cstheme="minorBidi"/>
-        <w:sz w:val="22"/>
-        <w:szCs w:val="22"/>
-        <w:lang w:val="en-US" w:eastAsia="en-US" w:bidi="ar-SA"/>
-      </w:rPr>
-    </w:rPrDefault>
-    <w:pPrDefault>
-      <w:pPr>
-        <w:spacing w:after="160" w:line="259" w:lineRule="auto"/>
-      </w:pPr>
-    </w:pPrDefault>
-  </w:docDefaults>
-  <w:latentStyles w:defLockedState="0" w:defUIPriority="99" w:defSemiHidden="0" w:defUnhideWhenUsed="0" w:defQFormat="0" w:count="376">
-    <w:lsdException w:name="Normal" w:uiPriority="0" w:qFormat="1"/>
-    <w:lsdException w:name="heading 1" w:uiPriority="9" w:qFormat="1"/>
-    <w:lsdException w:name="heading 2" w:semiHidden="1" w:uiPriority="9" w:unhideWhenUsed="1" w:qFormat="1"/>
-    <w:lsdException w:name="heading 3" w:semiHidden="1" w:uiPriority="9" w:unhideWhenUsed="1" w:qFormat="1"/>
-    <w:lsdException w:name="heading 4" w:semiHidden="1" w:uiPriority="9" w:unhideWhenUsed="1" w:qFormat="1"/>
-    <w:lsdException w:name="heading 5" w:semiHidden="1" w:uiPriority="9" w:unhideWhenUsed="1" w:qFormat="1"/>
-    <w:lsdException w:name="heading 6" w:semiHidden="1" w:uiPriority="9" w:unhideWhenUsed="1" w:qFormat="1"/>
-    <w:lsdException w:name="heading 7" w:semiHidden="1" w:uiPriority="9" w:unhideWhenUsed="1" w:qFormat="1"/>
-    <w:lsdException w:name="heading 8" w:semiHidden="1" w:uiPriority="9" w:unhideWhenUsed="1" w:qFormat="1"/>
-    <w:lsdException w:name="heading 9" w:semiHidden="1" w:uiPriority="9" w:unhideWhenUsed="1" w:qFormat="1"/>
-    <w:lsdException w:name="index 1" w:semiHidden="1" w:unhideWhenUsed="1"/>
-    <w:lsdException w:name="index 2" w:semiHidden="1" w:unhideWhenUsed="1"/>
-    <w:lsdException w:name="index 3" w:semiHidden="1" w:unhideWhenUsed="1"/>
-    <w:lsdException w:name="index 4" w:semiHidden="1" w:unhideWhenUsed="1"/>
-    <w:lsdException w:name="index 5" w:semiHidden="1" w:unhideWhenUsed="1"/>
-    <w:lsdException w:name="index 6" w:semiHidden="1" w:unhideWhenUsed="1"/>
-    <w:lsdException w:name="index 7" w:semiHidden="1" w:unhideWhenUsed="1"/>
-    <w:lsdException w:name="index 8" w:semiHidden="1" w:unhideWhenUsed="1"/>
-    <w:lsdException w:name="index 9" w:semiHidden="1" w:unhideWhenUsed="1"/>
-    <w:lsdException w:name="toc 1" w:semiHidden="1" w:uiPriority="39" w:unhideWhenUsed="1"/>
-    <w:lsdException w:name="toc 2" w:semiHidden="1" w:uiPriority="39" w:unhideWhenUsed="1"/>
-    <w:lsdException w:name="toc 3" w:semiHidden="1" w:uiPriority="39" w:unhideWhenUsed="1"/>
-    <w:lsdException w:name="toc 4" w:semiHidden="1" w:uiPriority="39" w:unhideWhenUsed="1"/>
-    <w:lsdException w:name="toc 5" w:semiHidden="1" w:uiPriority="39" w:unhideWhenUsed="1"/>
-    <w:lsdException w:name="toc 6" w:semiHidden="1" w:uiPriority="39" w:unhideWhenUsed="1"/>
-    <w:lsdException w:name="toc 7" w:semiHidden="1" w:uiPriority="39" w:unhideWhenUsed="1"/>
-    <w:lsdException w:name="toc 8" w:semiHidden="1" w:uiPriority="39" w:unhideWhenUsed="1"/>
-    <w:lsdException w:name="toc 9" w:semiHidden="1" w:uiPriority="39" w:unhideWhenUsed="1"/>
-    <w:lsdException w:name="Normal Indent" w:semiHidden="1" w:unhideWhenUsed="1"/>
-    <w:lsdException w:name="footnote text" w:semiHidden="1" w:unhideWhenUsed="1"/>
-    <w:lsdException w:name="annotation text" w:semiHidden="1" w:unhideWhenUsed="1"/>
-    <w:lsdException w:name="header" w:semiHidden="1" w:unhideWhenUsed="1"/>
-    <w:lsdException w:name="footer" w:semiHidden="1" w:unhideWhenUsed="1"/>
-    <w:lsdException w:name="index heading" w:semiHidden="1" w:unhideWhenUsed="1"/>
-    <w:lsdException w:name="caption" w:semiHidden="1" w:uiPriority="35" w:unhideWhenUsed="1" w:qFormat="1"/>
-    <w:lsdException w:name="table of figures" w:semiHidden="1" w:unhideWhenUsed="1"/>
-    <w:lsdException w:name="envelope address" w:semiHidden="1" w:unhideWhenUsed="1"/>
-    <w:lsdException w:name="envelope return" w:semiHidden="1" w:unhideWhenUsed="1"/>
-    <w:lsdException w:name="footnote reference" w:semiHidden="1" w:unhideWhenUsed="1"/>
-    <w:lsdException w:name="annotation reference" w:semiHidden="1" w:unhideWhenUsed="1"/>
-    <w:lsdException w:name="line number" w:semiHidden="1" w:unhideWhenUsed="1"/>
-    <w:lsdException w:name="page number" w:semiHidden="1" w:unhideWhenUsed="1"/>
-    <w:lsdException w:name="endnote reference" w:semiHidden="1" w:unhideWhenUsed="1"/>
-    <w:lsdException w:name="endnote text" w:semiHidden="1" w:unhideWhenUsed="1"/>
-    <w:lsdException w:name="table of authorities" w:semiHidden="1" w:unhideWhenUsed="1"/>
-    <w:lsdException w:name="macro" w:semiHidden="1" w:unhideWhenUsed="1"/>
-    <w:lsdException w:name="toa heading" w:semiHidden="1" w:unhideWhenUsed="1"/>
-    <w:lsdException w:name="List" w:semiHidden="1" w:unhideWhenUsed="1"/>
-    <w:lsdException w:name="List Bullet" w:semiHidden="1" w:uiPriority="11" w:unhideWhenUsed="1" w:qFormat="1"/>
-    <w:lsdException w:name="List Number" w:semiHidden="1" w:unhideWhenUsed="1"/>
-    <w:lsdException w:name="List 2" w:semiHidden="1" w:unhideWhenUsed="1"/>
-    <w:lsdException w:name="List 3" w:semiHidden="1" w:unhideWhenUsed="1"/>
-    <w:lsdException w:name="List 4" w:semiHidden="1" w:unhideWhenUsed="1"/>
-    <w:lsdException w:name="List 5" w:semiHidden="1" w:unhideWhenUsed="1"/>
-    <w:lsdException w:name="List Bullet 2" w:semiHidden="1" w:unhideWhenUsed="1"/>
-    <w:lsdException w:name="List Bullet 3" w:semiHidden="1" w:unhideWhenUsed="1"/>
-    <w:lsdException w:name="List Bullet 4" w:semiHidden="1" w:unhideWhenUsed="1"/>
-    <w:lsdException w:name="List Bullet 5" w:semiHidden="1" w:unhideWhenUsed="1"/>
-    <w:lsdException w:name="List Number 2" w:semiHidden="1" w:unhideWhenUsed="1"/>
-    <w:lsdException w:name="List Number 3" w:semiHidden="1" w:unhideWhenUsed="1"/>
-    <w:lsdException w:name="List Number 4" w:semiHidden="1" w:unhideWhenUsed="1"/>
-    <w:lsdException w:name="List Number 5" w:semiHidden="1" w:unhideWhenUsed="1"/>
-    <w:lsdException w:name="Title" w:uiPriority="10" w:qFormat="1"/>
-    <w:lsdException w:name="Closing" w:semiHidden="1" w:unhideWhenUsed="1"/>
-    <w:lsdException w:name="Signature" w:semiHidden="1" w:unhideWhenUsed="1"/>
-    <w:lsdException w:name="Default Paragraph Font" w:semiHidden="1" w:uiPriority="1" w:unhideWhenUsed="1"/>
-    <w:lsdException w:name="Body Text" w:semiHidden="1" w:unhideWhenUsed="1"/>
-    <w:lsdException w:name="Body Text Indent" w:semiHidden="1" w:unhideWhenUsed="1"/>
-    <w:lsdException w:name="List Continue" w:semiHidden="1" w:unhideWhenUsed="1"/>
-    <w:lsdException w:name="List Continue 2" w:semiHidden="1" w:unhideWhenUsed="1"/>
-    <w:lsdException w:name="List Continue 3" w:semiHidden="1" w:unhideWhenUsed="1"/>
-    <w:lsdException w:name="List Continue 4" w:semiHidden="1" w:unhideWhenUsed="1"/>
-    <w:lsdException w:name="List Continue 5" w:semiHidden="1" w:unhideWhenUsed="1"/>
-    <w:lsdException w:name="Message Header" w:semiHidden="1" w:unhideWhenUsed="1"/>
-    <w:lsdException w:name="Subtitle" w:uiPriority="11" w:qFormat="1"/>
-    <w:lsdException w:name="Salutation" w:semiHidden="1" w:unhideWhenUsed="1"/>
-    <w:lsdException w:name="Date" w:semiHidden="1" w:unhideWhenUsed="1"/>
-    <w:lsdException w:name="Body Text First Indent" w:semiHidden="1" w:unhideWhenUsed="1"/>
-    <w:lsdException w:name="Body Text First Indent 2" w:semiHidden="1" w:unhideWhenUsed="1"/>
-    <w:lsdException w:name="Note Heading" w:semiHidden="1" w:unhideWhenUsed="1"/>
-    <w:lsdException w:name="Body Text 2" w:semiHidden="1" w:unhideWhenUsed="1"/>
-    <w:lsdException w:name="Body Text 3" w:semiHidden="1" w:unhideWhenUsed="1"/>
-    <w:lsdException w:name="Body Text Indent 2" w:semiHidden="1" w:unhideWhenUsed="1"/>
-    <w:lsdException w:name="Body Text Indent 3" w:semiHidden="1" w:unhideWhenUsed="1"/>
-    <w:lsdException w:name="Block Text" w:semiHidden="1" w:unhideWhenUsed="1"/>
-    <w:lsdException w:name="Hyperlink" w:semiHidden="1" w:unhideWhenUsed="1"/>
-    <w:lsdException w:name="FollowedHyperlink" w:semiHidden="1" w:unhideWhenUsed="1"/>
-    <w:lsdException w:name="Strong" w:uiPriority="22" w:qFormat="1"/>
-    <w:lsdException w:name="Emphasis" w:uiPriority="20" w:qFormat="1"/>
-    <w:lsdException w:name="Document Map" w:semiHidden="1" w:unhideWhenUsed="1"/>
-    <w:lsdException w:name="Plain Text" w:semiHidden="1" w:unhideWhenUsed="1"/>
-    <w:lsdException w:name="E-mail Signature" w:semiHidden="1" w:unhideWhenUsed="1"/>
-    <w:lsdException w:name="HTML Top of Form" w:semiHidden="1" w:unhideWhenUsed="1"/>
-    <w:lsdException w:name="HTML Bottom of Form" w:semiHidden="1" w:unhideWhenUsed="1"/>
-    <w:lsdException w:name="Normal (Web)" w:semiHidden="1" w:unhideWhenUsed="1"/>
-    <w:lsdException w:name="HTML Acronym" w:semiHidden="1" w:unhideWhenUsed="1"/>
-    <w:lsdException w:name="HTML Address" w:semiHidden="1" w:unhideWhenUsed="1"/>
-    <w:lsdException w:name="HTML Cite" w:semiHidden="1" w:unhideWhenUsed="1"/>
-    <w:lsdException w:name="HTML Code" w:semiHidden="1" w:unhideWhenUsed="1"/>
-    <w:lsdException w:name="HTML Definition" w:semiHidden="1" w:unhideWhenUsed="1"/>
-    <w:lsdException w:name="HTML Keyboard" w:semiHidden="1" w:unhideWhenUsed="1"/>
-    <w:lsdException w:name="HTML Preformatted" w:semiHidden="1" w:unhideWhenUsed="1"/>
-    <w:lsdException w:name="HTML Sample" w:semiHidden="1" w:unhideWhenUsed="1"/>
-    <w:lsdException w:name="HTML Typewriter" w:semiHidden="1" w:unhideWhenUsed="1"/>
-    <w:lsdException w:name="HTML Variable" w:semiHidden="1" w:unhideWhenUsed="1"/>
-    <w:lsdException w:name="Normal Table" w:semiHidden="1" w:unhideWhenUsed="1"/>
-    <w:lsdException w:name="annotation subject" w:semiHidden="1" w:unhideWhenUsed="1"/>
-    <w:lsdException w:name="No List" w:semiHidden="1" w:unhideWhenUsed="1"/>
-    <w:lsdException w:name="Outline List 1" w:semiHidden="1" w:unhideWhenUsed="1"/>
-    <w:lsdException w:name="Outline List 2" w:semiHidden="1" w:unhideWhenUsed="1"/>
-    <w:lsdException w:name="Outline List 3" w:semiHidden="1" w:unhideWhenUsed="1"/>
-    <w:lsdException w:name="Table Simple 1" w:semiHidden="1" w:unhideWhenUsed="1"/>
-    <w:lsdException w:name="Table Simple 2" w:semiHidden="1" w:unhideWhenUsed="1"/>
-    <w:lsdException w:name="Table Simple 3" w:semiHidden="1" w:unhideWhenUsed="1"/>
-    <w:lsdException w:name="Table Classic 1" w:semiHidden="1" w:unhideWhenUsed="1"/>
-    <w:lsdException w:name="Table Classic 2" w:semiHidden="1" w:unhideWhenUsed="1"/>
-    <w:lsdException w:name="Table Classic 3" w:semiHidden="1" w:unhideWhenUsed="1"/>
-    <w:lsdException w:name="Table Classic 4" w:semiHidden="1" w:unhideWhenUsed="1"/>
-    <w:lsdException w:name="Table Colorful 1" w:semiHidden="1" w:unhideWhenUsed="1"/>
-    <w:lsdException w:name="Table Colorful 2" w:semiHidden="1" w:unhideWhenUsed="1"/>
-    <w:lsdException w:name="Table Colorful 3" w:semiHidden="1" w:unhideWhenUsed="1"/>
-    <w:lsdException w:name="Table Columns 1" w:semiHidden="1" w:unhideWhenUsed="1"/>
-    <w:lsdException w:name="Table Columns 2" w:semiHidden="1" w:unhideWhenUsed="1"/>
-    <w:lsdException w:name="Table Columns 3" w:semiHidden="1" w:unhideWhenUsed="1"/>
-    <w:lsdException w:name="Table Columns 4" w:semiHidden="1" w:unhideWhenUsed="1"/>
-    <w:lsdException w:name="Table Columns 5" w:semiHidden="1" w:unhideWhenUsed="1"/>
-    <w:lsdException w:name="Table Grid 1" w:semiHidden="1" w:unhideWhenUsed="1"/>
-    <w:lsdException w:name="Table Grid 2" w:semiHidden="1" w:unhideWhenUsed="1"/>
-    <w:lsdException w:name="Table Grid 3" w:semiHidden="1" w:unhideWhenUsed="1"/>
-    <w:lsdException w:name="Table Grid 4" w:semiHidden="1" w:unhideWhenUsed="1"/>
-    <w:lsdException w:name="Table Grid 5" w:semiHidden="1" w:unhideWhenUsed="1"/>
-    <w:lsdException w:name="Table Grid 6" w:semiHidden="1" w:unhideWhenUsed="1"/>
-    <w:lsdException w:name="Table Grid 7" w:semiHidden="1" w:unhideWhenUsed="1"/>
-    <w:lsdException w:name="Table Grid 8" w:semiHidden="1" w:unhideWhenUsed="1"/>
-    <w:lsdException w:name="Table List 1" w:semiHidden="1" w:unhideWhenUsed="1"/>
-    <w:lsdException w:name="Table List 2" w:semiHidden="1" w:unhideWhenUsed="1"/>
-    <w:lsdException w:name="Table List 3" w:semiHidden="1" w:unhideWhenUsed="1"/>
-    <w:lsdException w:name="Table List 4" w:semiHidden="1" w:unhideWhenUsed="1"/>
-    <w:lsdException w:name="Table List 5" w:semiHidden="1" w:unhideWhenUsed="1"/>
-    <w:lsdException w:name="Table List 6" w:semiHidden="1" w:unhideWhenUsed="1"/>
-    <w:lsdException w:name="Table List 7" w:semiHidden="1" w:unhideWhenUsed="1"/>
-    <w:lsdException w:name="Table List 8" w:semiHidden="1" w:unhideWhenUsed="1"/>
-    <w:lsdException w:name="Table 3D effects 1" w:semiHidden="1" w:unhideWhenUsed="1"/>
-    <w:lsdException w:name="Table 3D effects 2" w:semiHidden="1" w:unhideWhenUsed="1"/>
-    <w:lsdException w:name="Table 3D effects 3" w:semiHidden="1" w:unhideWhenUsed="1"/>
-    <w:lsdException w:name="Table Contemporary" w:semiHidden="1" w:unhideWhenUsed="1"/>
-    <w:lsdException w:name="Table Elegant" w:semiHidden="1" w:unhideWhenUsed="1"/>
-    <w:lsdException w:name="Table Professional" w:semiHidden="1" w:unhideWhenUsed="1"/>
-    <w:lsdException w:name="Table Subtle 1" w:semiHidden="1" w:unhideWhenUsed="1"/>
-    <w:lsdException w:name="Table Subtle 2" w:semiHidden="1" w:unhideWhenUsed="1"/>
-    <w:lsdException w:name="Table Web 1" w:semiHidden="1" w:unhideWhenUsed="1"/>
-    <w:lsdException w:name="Table Web 2" w:semiHidden="1" w:unhideWhenUsed="1"/>
-    <w:lsdException w:name="Table Web 3" w:semiHidden="1" w:unhideWhenUsed="1"/>
-    <w:lsdException w:name="Balloon Text" w:semiHidden="1" w:unhideWhenUsed="1"/>
-    <w:lsdException w:name="Table Grid" w:uiPriority="39"/>
-    <w:lsdException w:name="Table Theme" w:semiHidden="1" w:unhideWhenUsed="1"/>
-    <w:lsdException w:name="Placeholder Text" w:semiHidden="1"/>
-    <w:lsdException w:name="No Spacing" w:uiPriority="1" w:qFormat="1"/>
-    <w:lsdException w:name="Light Shading" w:uiPriority="60"/>
-    <w:lsdException w:name="Light List" w:uiPriority="61"/>
-    <w:lsdException w:name="Light Grid" w:uiPriority="62"/>
-    <w:lsdException w:name="Medium Shading 1" w:uiPriority="63"/>
-    <w:lsdException w:name="Medium Shading 2" w:uiPriority="64"/>
-    <w:lsdException w:name="Medium List 1" w:uiPriority="65"/>
-    <w:lsdException w:name="Medium List 2" w:uiPriority="66"/>
-    <w:lsdException w:name="Medium Grid 1" w:uiPriority="67"/>
-    <w:lsdException w:name="Medium Grid 2" w:uiPriority="68"/>
-    <w:lsdException w:name="Medium Grid 3" w:uiPriority="69"/>
-    <w:lsdException w:name="Dark List" w:uiPriority="70"/>
-    <w:lsdException w:name="Colorful Shading" w:uiPriority="71"/>
-    <w:lsdException w:name="Colorful List" w:uiPriority="72"/>
-    <w:lsdException w:name="Colorful Grid" w:uiPriority="73"/>
-    <w:lsdException w:name="Light Shading Accent 1" w:uiPriority="60"/>
-    <w:lsdException w:name="Light List Accent 1" w:uiPriority="61"/>
-    <w:lsdException w:name="Light Grid Accent 1" w:uiPriority="62"/>
-    <w:lsdException w:name="Medium Shading 1 Accent 1" w:uiPriority="63"/>
-    <w:lsdException w:name="Medium Shading 2 Accent 1" w:uiPriority="64"/>
-    <w:lsdException w:name="Medium List 1 Accent 1" w:uiPriority="65"/>
-    <w:lsdException w:name="Revision" w:semiHidden="1"/>
-    <w:lsdException w:name="List Paragraph" w:uiPriority="34" w:qFormat="1"/>
-    <w:lsdException w:name="Quote" w:uiPriority="29" w:qFormat="1"/>
-    <w:lsdException w:name="Intense Quote" w:uiPriority="30" w:qFormat="1"/>
-    <w:lsdException w:name="Medium List 2 Accent 1" w:uiPriority="66"/>
-    <w:lsdException w:name="Medium Grid 1 Accent 1" w:uiPriority="67"/>
-    <w:lsdException w:name="Medium Grid 2 Accent 1" w:uiPriority="68"/>
-    <w:lsdException w:name="Medium Grid 3 Accent 1" w:uiPriority="69"/>
-    <w:lsdException w:name="Dark List Accent 1" w:uiPriority="70"/>
-    <w:lsdException w:name="Colorful Shading Accent 1" w:uiPriority="71"/>
-    <w:lsdException w:name="Colorful List Accent 1" w:uiPriority="72"/>
-    <w:lsdException w:name="Colorful Grid Accent 1" w:uiPriority="73"/>
-    <w:lsdException w:name="Light Shading Accent 2" w:uiPriority="60"/>
-    <w:lsdException w:name="Light List Accent 2" w:uiPriority="61"/>
-    <w:lsdException w:name="Light Grid Accent 2" w:uiPriority="62"/>
-    <w:lsdException w:name="Medium Shading 1 Accent 2" w:uiPriority="63"/>
-    <w:lsdException w:name="Medium Shading 2 Accent 2" w:uiPriority="64"/>
-    <w:lsdException w:name="Medium List 1 Accent 2" w:uiPriority="65"/>
-    <w:lsdException w:name="Medium List 2 Accent 2" w:uiPriority="66"/>
-    <w:lsdException w:name="Medium Grid 1 Accent 2" w:uiPriority="67"/>
-    <w:lsdException w:name="Medium Grid 2 Accent 2" w:uiPriority="68"/>
-    <w:lsdException w:name="Medium Grid 3 Accent 2" w:uiPriority="69"/>
-    <w:lsdException w:name="Dark List Accent 2" w:uiPriority="70"/>
-    <w:lsdException w:name="Colorful Shading Accent 2" w:uiPriority="71"/>
-    <w:lsdException w:name="Colorful List Accent 2" w:uiPriority="72"/>
-    <w:lsdException w:name="Colorful Grid Accent 2" w:uiPriority="73"/>
-    <w:lsdException w:name="Light Shading Accent 3" w:uiPriority="60"/>
-    <w:lsdException w:name="Light List Accent 3" w:uiPriority="61"/>
-    <w:lsdException w:name="Light Grid Accent 3" w:uiPriority="62"/>
-    <w:lsdException w:name="Medium Shading 1 Accent 3" w:uiPriority="63"/>
-    <w:lsdException w:name="Medium Shading 2 Accent 3" w:uiPriority="64"/>
-    <w:lsdException w:name="Medium List 1 Accent 3" w:uiPriority="65"/>
-    <w:lsdException w:name="Medium List 2 Accent 3" w:uiPriority="66"/>
-    <w:lsdException w:name="Medium Grid 1 Accent 3" w:uiPriority="67"/>
-    <w:lsdException w:name="Medium Grid 2 Accent 3" w:uiPriority="68"/>
-    <w:lsdException w:name="Medium Grid 3 Accent 3" w:uiPriority="69"/>
-    <w:lsdException w:name="Dark List Accent 3" w:uiPriority="70"/>
-    <w:lsdException w:name="Colorful Shading Accent 3" w:uiPriority="71"/>
-    <w:lsdException w:name="Colorful List Accent 3" w:uiPriority="72"/>
-    <w:lsdException w:name="Colorful Grid Accent 3" w:uiPriority="73"/>
-    <w:lsdException w:name="Light Shading Accent 4" w:uiPriority="60"/>
-    <w:lsdException w:name="Light List Accent 4" w:uiPriority="61"/>
-    <w:lsdException w:name="Light Grid Accent 4" w:uiPriority="62"/>
-    <w:lsdException w:name="Medium Shading 1 Accent 4" w:uiPriority="63"/>
-    <w:lsdException w:name="Medium Shading 2 Accent 4" w:uiPriority="64"/>
-    <w:lsdException w:name="Medium List 1 Accent 4" w:uiPriority="65"/>
-    <w:lsdException w:name="Medium List 2 Accent 4" w:uiPriority="66"/>
-    <w:lsdException w:name="Medium Grid 1 Accent 4" w:uiPriority="67"/>
-    <w:lsdException w:name="Medium Grid 2 Accent 4" w:uiPriority="68"/>
-    <w:lsdException w:name="Medium Grid 3 Accent 4" w:uiPriority="69"/>
-    <w:lsdException w:name="Dark List Accent 4" w:uiPriority="70"/>
-    <w:lsdException w:name="Colorful Shading Accent 4" w:uiPriority="71"/>
-    <w:lsdException w:name="Colorful List Accent 4" w:uiPriority="72"/>
-    <w:lsdException w:name="Colorful Grid Accent 4" w:uiPriority="73"/>
-    <w:lsdException w:name="Light Shading Accent 5" w:uiPriority="60"/>
-    <w:lsdException w:name="Light List Accent 5" w:uiPriority="61"/>
-    <w:lsdException w:name="Light Grid Accent 5" w:uiPriority="62"/>
-    <w:lsdException w:name="Medium Shading 1 Accent 5" w:uiPriority="63"/>
-    <w:lsdException w:name="Medium Shading 2 Accent 5" w:uiPriority="64"/>
-    <w:lsdException w:name="Medium List 1 Accent 5" w:uiPriority="65"/>
-    <w:lsdException w:name="Medium List 2 Accent 5" w:uiPriority="66"/>
-    <w:lsdException w:name="Medium Grid 1 Accent 5" w:uiPriority="67"/>
-    <w:lsdException w:name="Medium Grid 2 Accent 5" w:uiPriority="68"/>
-    <w:lsdException w:name="Medium Grid 3 Accent 5" w:uiPriority="69"/>
-    <w:lsdException w:name="Dark List Accent 5" w:uiPriority="70"/>
-    <w:lsdException w:name="Colorful Shading Accent 5" w:uiPriority="71"/>
-    <w:lsdException w:name="Colorful List Accent 5" w:uiPriority="72"/>
-    <w:lsdException w:name="Colorful Grid Accent 5" w:uiPriority="73"/>
-    <w:lsdException w:name="Light Shading Accent 6" w:uiPriority="60"/>
-    <w:lsdException w:name="Light List Accent 6" w:uiPriority="61"/>
-    <w:lsdException w:name="Light Grid Accent 6" w:uiPriority="62"/>
-    <w:lsdException w:name="Medium Shading 1 Accent 6" w:uiPriority="63"/>
-    <w:lsdException w:name="Medium Shading 2 Accent 6" w:uiPriority="64"/>
-    <w:lsdException w:name="Medium List 1 Accent 6" w:uiPriority="65"/>
-    <w:lsdException w:name="Medium List 2 Accent 6" w:uiPriority="66"/>
-    <w:lsdException w:name="Medium Grid 1 Accent 6" w:uiPriority="67"/>
-    <w:lsdException w:name="Medium Grid 2 Accent 6" w:uiPriority="68"/>
-    <w:lsdException w:name="Medium Grid 3 Accent 6" w:uiPriority="69"/>
-    <w:lsdException w:name="Dark List Accent 6" w:uiPriority="70"/>
-    <w:lsdException w:name="Colorful Shading Accent 6" w:uiPriority="71"/>
-    <w:lsdException w:name="Colorful List Accent 6" w:uiPriority="72"/>
-    <w:lsdException w:name="Colorful Grid Accent 6" w:uiPriority="73"/>
-    <w:lsdException w:name="Subtle Emphasis" w:uiPriority="19" w:qFormat="1"/>
-    <w:lsdException w:name="Intense Emphasis" w:uiPriority="21" w:qFormat="1"/>
-    <w:lsdException w:name="Subtle Reference" w:uiPriority="31" w:qFormat="1"/>
-    <w:lsdException w:name="Intense Reference" w:uiPriority="32" w:qFormat="1"/>
-    <w:lsdException w:name="Book Title" w:uiPriority="33" w:qFormat="1"/>
-    <w:lsdException w:name="Bibliography" w:semiHidden="1" w:uiPriority="37" w:unhideWhenUsed="1"/>
-    <w:lsdException w:name="TOC Heading" w:semiHidden="1" w:uiPriority="39" w:unhideWhenUsed="1" w:qFormat="1"/>
-    <w:lsdException w:name="Plain Table 1" w:uiPriority="41"/>
-    <w:lsdException w:name="Plain Table 2" w:uiPriority="42"/>
-    <w:lsdException w:name="Plain Table 3" w:uiPriority="43"/>
-    <w:lsdException w:name="Plain Table 4" w:uiPriority="44"/>
-    <w:lsdException w:name="Plain Table 5" w:uiPriority="45"/>
-    <w:lsdException w:name="Grid Table Light" w:uiPriority="40"/>
-    <w:lsdException w:name="Grid Table 1 Light" w:uiPriority="46"/>
-    <w:lsdException w:name="Grid Table 2" w:uiPriority="47"/>
-    <w:lsdException w:name="Grid Table 3" w:uiPriority="48"/>
-    <w:lsdException w:name="Grid Table 4" w:uiPriority="49"/>
-    <w:lsdException w:name="Grid Table 5 Dark" w:uiPriority="50"/>
-    <w:lsdException w:name="Grid Table 6 Colorful" w:uiPriority="51"/>
-    <w:lsdException w:name="Grid Table 7 Colorful" w:uiPriority="52"/>
-    <w:lsdException w:name="Grid Table 1 Light Accent 1" w:uiPriority="46"/>
-    <w:lsdException w:name="Grid Table 2 Accent 1" w:uiPriority="47"/>
-    <w:lsdException w:name="Grid Table 3 Accent 1" w:uiPriority="48"/>
-    <w:lsdException w:name="Grid Table 4 Accent 1" w:uiPriority="49"/>
-    <w:lsdException w:name="Grid Table 5 Dark Accent 1" w:uiPriority="50"/>
-    <w:lsdException w:name="Grid Table 6 Colorful Accent 1" w:uiPriority="51"/>
-    <w:lsdException w:name="Grid Table 7 Colorful Accent 1" w:uiPriority="52"/>
-    <w:lsdException w:name="Grid Table 1 Light Accent 2" w:uiPriority="46"/>
-    <w:lsdException w:name="Grid Table 2 Accent 2" w:uiPriority="47"/>
-    <w:lsdException w:name="Grid Table 3 Accent 2" w:uiPriority="48"/>
-    <w:lsdException w:name="Grid Table 4 Accent 2" w:uiPriority="49"/>
-    <w:lsdException w:name="Grid Table 5 Dark Accent 2" w:uiPriority="50"/>
-    <w:lsdException w:name="Grid Table 6 Colorful Accent 2" w:uiPriority="51"/>
-    <w:lsdException w:name="Grid Table 7 Colorful Accent 2" w:uiPriority="52"/>
-    <w:lsdException w:name="Grid Table 1 Light Accent 3" w:uiPriority="46"/>
-    <w:lsdException w:name="Grid Table 2 Accent 3" w:uiPriority="47"/>
-    <w:lsdException w:name="Grid Table 3 Accent 3" w:uiPriority="48"/>
-    <w:lsdException w:name="Grid Table 4 Accent 3" w:uiPriority="49"/>
-    <w:lsdException w:name="Grid Table 5 Dark Accent 3" w:uiPriority="50"/>
-    <w:lsdException w:name="Grid Table 6 Colorful Accent 3" w:uiPriority="51"/>
-    <w:lsdException w:name="Grid Table 7 Colorful Accent 3" w:uiPriority="52"/>
-    <w:lsdException w:name="Grid Table 1 Light Accent 4" w:uiPriority="46"/>
-    <w:lsdException w:name="Grid Table 2 Accent 4" w:uiPriority="47"/>
-    <w:lsdException w:name="Grid Table 3 Accent 4" w:uiPriority="48"/>
-    <w:lsdException w:name="Grid Table 4 Accent 4" w:uiPriority="49"/>
-    <w:lsdException w:name="Grid Table 5 Dark Accent 4" w:uiPriority="50"/>
-    <w:lsdException w:name="Grid Table 6 Colorful Accent 4" w:uiPriority="51"/>
-    <w:lsdException w:name="Grid Table 7 Colorful Accent 4" w:uiPriority="52"/>
-    <w:lsdException w:name="Grid Table 1 Light Accent 5" w:uiPriority="46"/>
-    <w:lsdException w:name="Grid Table 2 Accent 5" w:uiPriority="47"/>
-    <w:lsdException w:name="Grid Table 3 Accent 5" w:uiPriority="48"/>
-    <w:lsdException w:name="Grid Table 4 Accent 5" w:uiPriority="49"/>
-    <w:lsdException w:name="Grid Table 5 Dark Accent 5" w:uiPriority="50"/>
-    <w:lsdException w:name="Grid Table 6 Colorful Accent 5" w:uiPriority="51"/>
-    <w:lsdException w:name="Grid Table 7 Colorful Accent 5" w:uiPriority="52"/>
-    <w:lsdException w:name="Grid Table 1 Light Accent 6" w:uiPriority="46"/>
-    <w:lsdException w:name="Grid Table 2 Accent 6" w:uiPriority="47"/>
-    <w:lsdException w:name="Grid Table 3 Accent 6" w:uiPriority="48"/>
-    <w:lsdException w:name="Grid Table 4 Accent 6" w:uiPriority="49"/>
-    <w:lsdException w:name="Grid Table 5 Dark Accent 6" w:uiPriority="50"/>
-    <w:lsdException w:name="Grid Table 6 Colorful Accent 6" w:uiPriority="51"/>
-    <w:lsdException w:name="Grid Table 7 Colorful Accent 6" w:uiPriority="52"/>
-    <w:lsdException w:name="List Table 1 Light" w:uiPriority="46"/>
-    <w:lsdException w:name="List Table 2" w:uiPriority="47"/>
-    <w:lsdException w:name="List Table 3" w:uiPriority="48"/>
-    <w:lsdException w:name="List Table 4" w:uiPriority="49"/>
-    <w:lsdException w:name="List Table 5 Dark" w:uiPriority="50"/>
-    <w:lsdException w:name="List Table 6 Colorful" w:uiPriority="51"/>
-    <w:lsdException w:name="List Table 7 Colorful" w:uiPriority="52"/>
-    <w:lsdException w:name="List Table 1 Light Accent 1" w:uiPriority="46"/>
-    <w:lsdException w:name="List Table 2 Accent 1" w:uiPriority="47"/>
-    <w:lsdException w:name="List Table 3 Accent 1" w:uiPriority="48"/>
-    <w:lsdException w:name="List Table 4 Accent 1" w:uiPriority="49"/>
-    <w:lsdException w:name="List Table 5 Dark Accent 1" w:uiPriority="50"/>
-    <w:lsdException w:name="List Table 6 Colorful Accent 1" w:uiPriority="51"/>
-    <w:lsdException w:name="List Table 7 Colorful Accent 1" w:uiPriority="52"/>
-    <w:lsdException w:name="List Table 1 Light Accent 2" w:uiPriority="46"/>
-    <w:lsdException w:name="List Table 2 Accent 2" w:uiPriority="47"/>
-    <w:lsdException w:name="List Table 3 Accent 2" w:uiPriority="48"/>
-    <w:lsdException w:name="List Table 4 Accent 2" w:uiPriority="49"/>
-    <w:lsdException w:name="List Table 5 Dark Accent 2" w:uiPriority="50"/>
-    <w:lsdException w:name="List Table 6 Colorful Accent 2" w:uiPriority="51"/>
-    <w:lsdException w:name="List Table 7 Colorful Accent 2" w:uiPriority="52"/>
-    <w:lsdException w:name="List Table 1 Light Accent 3" w:uiPriority="46"/>
-    <w:lsdException w:name="List Table 2 Accent 3" w:uiPriority="47"/>
-    <w:lsdException w:name="List Table 3 Accent 3" w:uiPriority="48"/>
-    <w:lsdException w:name="List Table 4 Accent 3" w:uiPriority="49"/>
-    <w:lsdException w:name="List Table 5 Dark Accent 3" w:uiPriority="50"/>
-    <w:lsdException w:name="List Table 6 Colorful Accent 3" w:uiPriority="51"/>
-    <w:lsdException w:name="List Table 7 Colorful Accent 3" w:uiPriority="52"/>
-    <w:lsdException w:name="List Table 1 Light Accent 4" w:uiPriority="46"/>
-    <w:lsdException w:name="List Table 2 Accent 4" w:uiPriority="47"/>
-    <w:lsdException w:name="List Table 3 Accent 4" w:uiPriority="48"/>
-    <w:lsdException w:name="List Table 4 Accent 4" w:uiPriority="49"/>
-    <w:lsdException w:name="List Table 5 Dark Accent 4" w:uiPriority="50"/>
-    <w:lsdException w:name="List Table 6 Colorful Accent 4" w:uiPriority="51"/>
-    <w:lsdException w:name="List Table 7 Colorful Accent 4" w:uiPriority="52"/>
-    <w:lsdException w:name="List Table 1 Light Accent 5" w:uiPriority="46"/>
-    <w:lsdException w:name="List Table 2 Accent 5" w:uiPriority="47"/>
-    <w:lsdException w:name="List Table 3 Accent 5" w:uiPriority="48"/>
-    <w:lsdException w:name="List Table 4 Accent 5" w:uiPriority="49"/>
-    <w:lsdException w:name="List Table 5 Dark Accent 5" w:uiPriority="50"/>
-    <w:lsdException w:name="List Table 6 Colorful Accent 5" w:uiPriority="51"/>
-    <w:lsdException w:name="List Table 7 Colorful Accent 5" w:uiPriority="52"/>
-    <w:lsdException w:name="List Table 1 Light Accent 6" w:uiPriority="46"/>
-    <w:lsdException w:name="List Table 2 Accent 6" w:uiPriority="47"/>
-    <w:lsdException w:name="List Table 3 Accent 6" w:uiPriority="48"/>
-    <w:lsdException w:name="List Table 4 Accent 6" w:uiPriority="49"/>
-    <w:lsdException w:name="List Table 5 Dark Accent 6" w:uiPriority="50"/>
-    <w:lsdException w:name="List Table 6 Colorful Accent 6" w:uiPriority="51"/>
-    <w:lsdException w:name="List Table 7 Colorful Accent 6" w:uiPriority="52"/>
-    <w:lsdException w:name="Mention" w:semiHidden="1" w:unhideWhenUsed="1"/>
-    <w:lsdException w:name="Smart Hyperlink" w:semiHidden="1" w:unhideWhenUsed="1"/>
-    <w:lsdException w:name="Hashtag" w:semiHidden="1" w:unhideWhenUsed="1"/>
-    <w:lsdException w:name="Unresolved Mention" w:semiHidden="1" w:unhideWhenUsed="1"/>
-    <w:lsdException w:name="Smart Link" w:semiHidden="1" w:unhideWhenUsed="1"/>
-  </w:latentStyles>
-  <w:style w:type="paragraph" w:default="1" w:styleId="Normal">
-    <w:name w:val="Normal"/>
-    <w:qFormat/>
-  </w:style>
-  <w:style w:type="character" w:default="1" w:styleId="DefaultParagraphFont">
-    <w:name w:val="Default Paragraph Font"/>
-    <w:uiPriority w:val="1"/>
-    <w:semiHidden/>
-    <w:unhideWhenUsed/>
-  </w:style>
-  <w:style w:type="table" w:default="1" w:styleId="TableNormal">
-    <w:name w:val="Normal Table"/>
+  <w:style w:type="paragraph" w:styleId="NormalWeb">
+    <w:name w:val="Normal (Web)"/>
+    <w:basedOn w:val="Normal"/>
     <w:uiPriority w:val="99"/>
     <w:semiHidden/>
     <w:unhideWhenUsed/>
-    <w:tblPr>
-      <w:tblInd w:w="0" w:type="dxa"/>
-      <w:tblCellMar>
-        <w:top w:w="0" w:type="dxa"/>
-        <w:left w:w="108" w:type="dxa"/>
-        <w:bottom w:w="0" w:type="dxa"/>
-        <w:right w:w="108" w:type="dxa"/>
-      </w:tblCellMar>
-    </w:tblPr>
-  </w:style>
-  <w:style w:type="numbering" w:default="1" w:styleId="NoList">
-    <w:name w:val="No List"/>
+    <w:rsid w:val="00870356"/>
+    <w:pPr>
+      <w:spacing w:before="100" w:beforeAutospacing="1" w:after="100" w:afterAutospacing="1" w:line="240" w:lineRule="auto"/>
+    </w:pPr>
+    <w:rPr>
+      <w:rFonts w:ascii="Times New Roman" w:eastAsia="Times New Roman" w:hAnsi="Times New Roman" w:cs="Times New Roman"/>
+      <w:sz w:val="24"/>
+      <w:szCs w:val="24"/>
+      <w:lang w:eastAsia="en-US"/>
+    </w:rPr>
+  </w:style>
+  <w:style w:type="character" w:styleId="UnresolvedMention">
+    <w:name w:val="Unresolved Mention"/>
+    <w:basedOn w:val="DefaultParagraphFont"/>
     <w:uiPriority w:val="99"/>
     <w:semiHidden/>
     <w:unhideWhenUsed/>
-  </w:style>
-  <w:style w:type="paragraph" w:customStyle="1" w:styleId="4EB3DC3B698D4E998C980EC7B2C4E9C1">
-    <w:name w:val="4EB3DC3B698D4E998C980EC7B2C4E9C1"/>
-  </w:style>
-  <w:style w:type="paragraph" w:customStyle="1" w:styleId="64C73B7B656346C38DB9228B9DC159E1">
-    <w:name w:val="64C73B7B656346C38DB9228B9DC159E1"/>
-  </w:style>
-  <w:style w:type="paragraph" w:customStyle="1" w:styleId="B2578350074247149EB7C94F9DF76570">
-    <w:name w:val="B2578350074247149EB7C94F9DF76570"/>
-  </w:style>
-  <w:style w:type="paragraph" w:customStyle="1" w:styleId="F814AE90CE9C4312BF76D1C162AC5237">
-    <w:name w:val="F814AE90CE9C4312BF76D1C162AC5237"/>
-  </w:style>
-  <w:style w:type="paragraph" w:customStyle="1" w:styleId="FB66AE4C11D042E18EBD1B9101BF522C">
-    <w:name w:val="FB66AE4C11D042E18EBD1B9101BF522C"/>
-  </w:style>
-  <w:style w:type="paragraph" w:customStyle="1" w:styleId="5212E8238B7F4281A1C0547F425A8B9B">
-    <w:name w:val="5212E8238B7F4281A1C0547F425A8B9B"/>
-  </w:style>
-  <w:style w:type="paragraph" w:customStyle="1" w:styleId="E567DFB58E784E2BB4A4ED99F841C116">
-    <w:name w:val="E567DFB58E784E2BB4A4ED99F841C116"/>
-  </w:style>
-  <w:style w:type="paragraph" w:styleId="ListBullet">
-    <w:name w:val="List Bullet"/>
-    <w:basedOn w:val="Normal"/>
-    <w:uiPriority w:val="11"/>
-    <w:qFormat/>
-    <w:pPr>
-      <w:numPr>
-        <w:numId w:val="1"/>
-      </w:numPr>
-      <w:spacing w:before="120" w:after="0" w:line="264" w:lineRule="auto"/>
-    </w:pPr>
-    <w:rPr>
-      <w:color w:val="44546A" w:themeColor="text2"/>
-      <w:lang w:eastAsia="ja-JP"/>
-    </w:rPr>
-  </w:style>
-  <w:style w:type="paragraph" w:customStyle="1" w:styleId="A93EB0A175FA4E58A65E44808DA12C14">
-    <w:name w:val="A93EB0A175FA4E58A65E44808DA12C14"/>
-  </w:style>
-  <w:style w:type="paragraph" w:customStyle="1" w:styleId="4371247BB664403FB77EDA03C6ED8C54">
-    <w:name w:val="4371247BB664403FB77EDA03C6ED8C54"/>
-  </w:style>
-  <w:style w:type="paragraph" w:customStyle="1" w:styleId="94754F55E8D74CFEB56A13C344044D5A">
-    <w:name w:val="94754F55E8D74CFEB56A13C344044D5A"/>
-  </w:style>
-  <w:style w:type="paragraph" w:customStyle="1" w:styleId="7FF2FCE1BF224345BD913D4F40060715">
-    <w:name w:val="7FF2FCE1BF224345BD913D4F40060715"/>
-  </w:style>
-  <w:style w:type="paragraph" w:customStyle="1" w:styleId="9DE54A2B930641F798B033B0DCDC4CDD">
-    <w:name w:val="9DE54A2B930641F798B033B0DCDC4CDD"/>
-  </w:style>
-  <w:style w:type="paragraph" w:customStyle="1" w:styleId="57FADC4ECC2D47008F39C1BEB29D3520">
-    <w:name w:val="57FADC4ECC2D47008F39C1BEB29D3520"/>
-  </w:style>
-  <w:style w:type="paragraph" w:customStyle="1" w:styleId="AB4190E80A3347D3B048C6FDD6100ED5">
-    <w:name w:val="AB4190E80A3347D3B048C6FDD6100ED5"/>
+    <w:rsid w:val="00CA3A40"/>
+    <w:rPr>
+      <w:color w:val="605E5C"/>
+      <w:shd w:val="clear" w:color="auto" w:fill="E1DFDD"/>
+    </w:rPr>
   </w:style>
 </w:styles>
-</file>
-
-<file path=word/glossary/webSettings.xml><?xml version="1.0" encoding="utf-8"?>
-<w:webSettings xmlns:mc="http://schemas.openxmlformats.org/markup-compatibility/2006" xmlns:r="http://schemas.openxmlformats.org/officeDocument/2006/relationships" xmlns:w="http://schemas.openxmlformats.org/wordprocessingml/2006/main" xmlns:w14="http://schemas.microsoft.com/office/word/2010/wordml" xmlns:w15="http://schemas.microsoft.com/office/word/2012/wordml" xmlns:w16cex="http://schemas.microsoft.com/office/word/2018/wordml/cex" xmlns:w16cid="http://schemas.microsoft.com/office/word/2016/wordml/cid" xmlns:w16="http://schemas.microsoft.com/office/word/2018/wordml" xmlns:w16se="http://schemas.microsoft.com/office/word/2015/wordml/symex" mc:Ignorable="w14 w15 w16se w16cid w16 w16cex">
-  <w:optimizeForBrowser/>
-  <w:allowPNG/>
-</w:webSettings>
 </file>
 
 <file path=word/theme/theme1.xml><?xml version="1.0" encoding="utf-8"?>

</xml_diff>